<commit_message>
organização design parte 4
</commit_message>
<xml_diff>
--- a/Design/Arquitetura do Sistema MotoTaxiJÁ-Cadastro.docx
+++ b/Design/Arquitetura do Sistema MotoTaxiJÁ-Cadastro.docx
@@ -1,6 +1,6 @@
 
 <file path=word/document.xml><?xml version="1.0" encoding="utf-8"?>
-<w:document xmlns:wpc="http://schemas.microsoft.com/office/word/2010/wordprocessingCanvas" xmlns:mc="http://schemas.openxmlformats.org/markup-compatibility/2006" xmlns:o="urn:schemas-microsoft-com:office:office" xmlns:r="http://schemas.openxmlformats.org/officeDocument/2006/relationships" xmlns:m="http://schemas.openxmlformats.org/officeDocument/2006/math" xmlns:v="urn:schemas-microsoft-com:vml" xmlns:wp14="http://schemas.microsoft.com/office/word/2010/wordprocessingDrawing" xmlns:wp="http://schemas.openxmlformats.org/drawingml/2006/wordprocessingDrawing" xmlns:w10="urn:schemas-microsoft-com:office:word" xmlns:w="http://schemas.openxmlformats.org/wordprocessingml/2006/main" xmlns:w14="http://schemas.microsoft.com/office/word/2010/wordml" xmlns:wpg="http://schemas.microsoft.com/office/word/2010/wordprocessingGroup" xmlns:wpi="http://schemas.microsoft.com/office/word/2010/wordprocessingInk" xmlns:wne="http://schemas.microsoft.com/office/word/2006/wordml" xmlns:wps="http://schemas.microsoft.com/office/word/2010/wordprocessingShape" mc:Ignorable="w14 wp14">
+<w:document xmlns:wpc="http://schemas.microsoft.com/office/word/2010/wordprocessingCanvas" xmlns:mc="http://schemas.openxmlformats.org/markup-compatibility/2006" xmlns:o="urn:schemas-microsoft-com:office:office" xmlns:r="http://schemas.openxmlformats.org/officeDocument/2006/relationships" xmlns:m="http://schemas.openxmlformats.org/officeDocument/2006/math" xmlns:v="urn:schemas-microsoft-com:vml" xmlns:wp14="http://schemas.microsoft.com/office/word/2010/wordprocessingDrawing" xmlns:wp="http://schemas.openxmlformats.org/drawingml/2006/wordprocessingDrawing" xmlns:w10="urn:schemas-microsoft-com:office:word" xmlns:w="http://schemas.openxmlformats.org/wordprocessingml/2006/main" xmlns:w14="http://schemas.microsoft.com/office/word/2010/wordml" xmlns:w15="http://schemas.microsoft.com/office/word/2012/wordml" xmlns:wpg="http://schemas.microsoft.com/office/word/2010/wordprocessingGroup" xmlns:wpi="http://schemas.microsoft.com/office/word/2010/wordprocessingInk" xmlns:wne="http://schemas.microsoft.com/office/word/2006/wordml" xmlns:wps="http://schemas.microsoft.com/office/word/2010/wordprocessingShape" mc:Ignorable="w14 w15 wp14">
   <w:body>
     <w:p>
       <w:pPr>
@@ -231,23 +231,10 @@
         <w:t xml:space="preserve">O sistema </w:t>
       </w:r>
       <w:r>
-        <w:t xml:space="preserve">usará </w:t>
-      </w:r>
-      <w:proofErr w:type="gramStart"/>
-      <w:r>
-        <w:t>uma</w:t>
-      </w:r>
-      <w:r>
-        <w:t xml:space="preserve"> </w:t>
-      </w:r>
-      <w:proofErr w:type="spellStart"/>
-      <w:r>
-        <w:t>uma</w:t>
-      </w:r>
-      <w:proofErr w:type="spellEnd"/>
-      <w:proofErr w:type="gramEnd"/>
-      <w:r>
-        <w:t xml:space="preserve"> estrutura baseada em log para registrar todos os erros da aplicação, o que for erro de log ele jogará para o log da aplicação</w:t>
+        <w:t>usará uma</w:t>
+      </w:r>
+      <w:r>
+        <w:t xml:space="preserve"> uma estrutura baseada em log para registrar todos os erros da aplicação, o que for erro de log ele jogará para o log da aplicação</w:t>
       </w:r>
       <w:r>
         <w:t xml:space="preserve"> e o que for erro de negócio ele vai pedir para o usuário tratar.</w:t>
@@ -367,17 +354,7 @@
         <w:jc w:val="both"/>
       </w:pPr>
       <w:r>
-        <w:t xml:space="preserve">Todo framework da aplicação deve ser baseado na plataforma </w:t>
-      </w:r>
-      <w:proofErr w:type="spellStart"/>
-      <w:proofErr w:type="gramStart"/>
-      <w:r>
-        <w:t>java</w:t>
-      </w:r>
-      <w:proofErr w:type="spellEnd"/>
-      <w:proofErr w:type="gramEnd"/>
-      <w:r>
-        <w:t xml:space="preserve"> web</w:t>
+        <w:t>Todo framework da aplicação deve ser baseado na plataforma java web</w:t>
       </w:r>
       <w:r>
         <w:t>;</w:t>
@@ -424,7 +401,6 @@
         <w:spacing w:before="60" w:after="60" w:line="240" w:lineRule="auto"/>
         <w:jc w:val="both"/>
       </w:pPr>
-      <w:proofErr w:type="spellStart"/>
       <w:r>
         <w:rPr>
           <w:b/>
@@ -432,7 +408,6 @@
         </w:rPr>
         <w:t>Implantabilidade</w:t>
       </w:r>
-      <w:proofErr w:type="spellEnd"/>
     </w:p>
     <w:p>
       <w:pPr>
@@ -446,13 +421,8 @@
         <w:jc w:val="both"/>
       </w:pPr>
       <w:r>
-        <w:t xml:space="preserve">Os módulos do Sistema </w:t>
-      </w:r>
-      <w:proofErr w:type="gramStart"/>
-      <w:r>
-        <w:t>MotoTaxiJÁ</w:t>
-      </w:r>
-      <w:proofErr w:type="gramEnd"/>
+        <w:t>Os módulos do Sistema MotoTaxiJÁ</w:t>
+      </w:r>
       <w:r>
         <w:t xml:space="preserve"> devem ser desenvolvidos e </w:t>
       </w:r>
@@ -503,11 +473,7 @@
         <w:t>As funcionalidades dos módulos citado</w:t>
       </w:r>
       <w:r>
-        <w:t xml:space="preserve">s acima devem ser </w:t>
-      </w:r>
-      <w:proofErr w:type="gramStart"/>
-      <w:r>
-        <w:t>acessíveis no</w:t>
+        <w:t>s acima devem ser acessíveis no</w:t>
       </w:r>
       <w:r>
         <w:t xml:space="preserve"> navegador</w:t>
@@ -519,11 +485,7 @@
         <w:t>no site</w:t>
       </w:r>
       <w:r>
-        <w:t xml:space="preserve"> Mozilla Firefox</w:t>
-      </w:r>
-      <w:proofErr w:type="gramEnd"/>
-      <w:r>
-        <w:t xml:space="preserve"> – versão 24.0</w:t>
+        <w:t xml:space="preserve"> Mozilla Firefox – versão 24.0</w:t>
       </w:r>
       <w:r>
         <w:t>.</w:t>
@@ -665,21 +627,7 @@
           <w:rFonts w:ascii="Times New Roman" w:hAnsi="Times New Roman" w:cs="Times New Roman"/>
         </w:rPr>
         <w:lastRenderedPageBreak/>
-        <w:t xml:space="preserve">Os módulos do sistema </w:t>
-      </w:r>
-      <w:proofErr w:type="gramStart"/>
-      <w:r>
-        <w:rPr>
-          <w:rFonts w:ascii="Times New Roman" w:hAnsi="Times New Roman" w:cs="Times New Roman"/>
-        </w:rPr>
-        <w:t>MotoTaxiJÁ</w:t>
-      </w:r>
-      <w:proofErr w:type="gramEnd"/>
-      <w:r>
-        <w:rPr>
-          <w:rFonts w:ascii="Times New Roman" w:hAnsi="Times New Roman" w:cs="Times New Roman"/>
-        </w:rPr>
-        <w:t xml:space="preserve"> </w:t>
+        <w:t xml:space="preserve">Os módulos do sistema MotoTaxiJÁ </w:t>
       </w:r>
       <w:r>
         <w:rPr>
@@ -918,13 +866,8 @@
         <w:t>Na camad</w:t>
       </w:r>
       <w:r>
-        <w:t xml:space="preserve">a de apresentação teremos um formes </w:t>
-      </w:r>
-      <w:proofErr w:type="spellStart"/>
-      <w:r>
-        <w:t>xhtml</w:t>
-      </w:r>
-      <w:proofErr w:type="spellEnd"/>
+        <w:t>a de apresentação teremos um formes xhtml</w:t>
+      </w:r>
       <w:r>
         <w:t xml:space="preserve"> que será a tela de cadastro do usuário;</w:t>
       </w:r>
@@ -941,15 +884,8 @@
         <w:t>Na cama</w:t>
       </w:r>
       <w:r>
-        <w:t xml:space="preserve">da de negocio teremos um </w:t>
-      </w:r>
-      <w:proofErr w:type="spellStart"/>
-      <w:proofErr w:type="gramStart"/>
-      <w:r>
-        <w:t>controladorCadastroMotoTaxi</w:t>
-      </w:r>
-      <w:proofErr w:type="spellEnd"/>
-      <w:proofErr w:type="gramEnd"/>
+        <w:t>da de negocio teremos um controladorCadastroMotoTaxi</w:t>
+      </w:r>
       <w:r>
         <w:t xml:space="preserve"> que vai controlar a regra de negocio do sistema.</w:t>
       </w:r>
@@ -966,13 +902,8 @@
         <w:t xml:space="preserve">Na camada de </w:t>
       </w:r>
       <w:r>
-        <w:t xml:space="preserve">dados será feita através do framework JPA com todos os seus recursos de </w:t>
-      </w:r>
-      <w:proofErr w:type="spellStart"/>
-      <w:r>
-        <w:t>persistencia</w:t>
-      </w:r>
-      <w:proofErr w:type="spellEnd"/>
+        <w:t>dados será feita através do framework JPA com todos os seus recursos de persistencia</w:t>
+      </w:r>
       <w:r>
         <w:t xml:space="preserve"> </w:t>
       </w:r>
@@ -1022,16 +953,12 @@
           <w:numId w:val="35"/>
         </w:numPr>
       </w:pPr>
-      <w:proofErr w:type="spellStart"/>
-      <w:proofErr w:type="gramStart"/>
       <w:r>
         <w:t>Moto</w:t>
       </w:r>
       <w:r>
         <w:t>Taxista</w:t>
       </w:r>
-      <w:proofErr w:type="spellEnd"/>
-      <w:proofErr w:type="gramEnd"/>
     </w:p>
     <w:p>
       <w:pPr>
@@ -1041,11 +968,9 @@
           <w:numId w:val="35"/>
         </w:numPr>
       </w:pPr>
-      <w:proofErr w:type="spellStart"/>
       <w:r>
         <w:t>Endereco</w:t>
       </w:r>
-      <w:proofErr w:type="spellEnd"/>
     </w:p>
     <w:p>
       <w:pPr>
@@ -1055,8 +980,6 @@
           <w:numId w:val="35"/>
         </w:numPr>
       </w:pPr>
-      <w:proofErr w:type="spellStart"/>
-      <w:proofErr w:type="gramStart"/>
       <w:r>
         <w:t>Control</w:t>
       </w:r>
@@ -1069,8 +992,6 @@
       <w:r>
         <w:t>MotoTaxista</w:t>
       </w:r>
-      <w:proofErr w:type="spellEnd"/>
-      <w:proofErr w:type="gramEnd"/>
     </w:p>
     <w:p>
       <w:pPr>
@@ -1080,13 +1001,9 @@
           <w:numId w:val="35"/>
         </w:numPr>
       </w:pPr>
-      <w:proofErr w:type="spellStart"/>
-      <w:proofErr w:type="gramStart"/>
       <w:r>
         <w:t>TelaCadastroMotoTaxista</w:t>
       </w:r>
-      <w:proofErr w:type="spellEnd"/>
-      <w:proofErr w:type="gramEnd"/>
     </w:p>
     <w:p>
       <w:pPr>
@@ -1096,13 +1013,9 @@
           <w:numId w:val="35"/>
         </w:numPr>
       </w:pPr>
-      <w:proofErr w:type="spellStart"/>
-      <w:proofErr w:type="gramStart"/>
       <w:r>
         <w:t>CadastroMotoTaxistas</w:t>
       </w:r>
-      <w:proofErr w:type="spellEnd"/>
-      <w:proofErr w:type="gramEnd"/>
     </w:p>
     <w:p>
       <w:pPr>
@@ -1112,13 +1025,9 @@
           <w:numId w:val="35"/>
         </w:numPr>
       </w:pPr>
-      <w:proofErr w:type="spellStart"/>
-      <w:proofErr w:type="gramStart"/>
       <w:r>
         <w:t>TelaLoginMotoTaxi</w:t>
       </w:r>
-      <w:proofErr w:type="spellEnd"/>
-      <w:proofErr w:type="gramEnd"/>
     </w:p>
     <w:p>
       <w:pPr>
@@ -1128,28 +1037,16 @@
           <w:numId w:val="35"/>
         </w:numPr>
       </w:pPr>
-      <w:proofErr w:type="spellStart"/>
-      <w:proofErr w:type="gramStart"/>
       <w:r>
         <w:t>ControlLoginMotoTaxi</w:t>
       </w:r>
-      <w:proofErr w:type="spellEnd"/>
-      <w:proofErr w:type="gramEnd"/>
     </w:p>
     <w:p>
       <w:pPr>
         <w:ind w:left="360"/>
       </w:pPr>
       <w:r>
-        <w:t xml:space="preserve">Obs.: existe um modelo criado no </w:t>
-      </w:r>
-      <w:proofErr w:type="gramStart"/>
-      <w:r>
-        <w:t>StarUML</w:t>
-      </w:r>
-      <w:proofErr w:type="gramEnd"/>
-      <w:r>
-        <w:t xml:space="preserve"> que retrata bem esta arquitetura do modelo de analise.</w:t>
+        <w:t>Obs.: existe um modelo criado no StarUML que retrata bem esta arquitetura do modelo de analise.</w:t>
       </w:r>
     </w:p>
     <w:p>
@@ -1172,15 +1069,7 @@
         <w:t xml:space="preserve">O </w:t>
       </w:r>
       <w:r>
-        <w:t>sistema irá operar</w:t>
-      </w:r>
-      <w:proofErr w:type="gramStart"/>
-      <w:r>
-        <w:t xml:space="preserve">  </w:t>
-      </w:r>
-      <w:proofErr w:type="gramEnd"/>
-      <w:r>
-        <w:t>com arquitetura em</w:t>
+        <w:t>sistema irá operar  com arquitetura em</w:t>
       </w:r>
       <w:r>
         <w:t xml:space="preserve"> camadas MVC:</w:t>
@@ -1280,8 +1169,6 @@
       <w:pPr>
         <w:pStyle w:val="PargrafodaLista"/>
       </w:pPr>
-      <w:bookmarkStart w:id="2" w:name="_GoBack"/>
-      <w:bookmarkEnd w:id="2"/>
       <w:r>
         <w:rPr>
           <w:noProof/>
@@ -1289,9 +1176,9 @@
         </w:rPr>
         <w:drawing>
           <wp:inline distT="0" distB="0" distL="0" distR="0">
-            <wp:extent cx="5943600" cy="3649446"/>
+            <wp:extent cx="5943600" cy="6532836"/>
             <wp:effectExtent l="0" t="0" r="0" b="0"/>
-            <wp:docPr id="5" name="Imagem 5"/>
+            <wp:docPr id="3" name="Imagem 3"/>
             <wp:cNvGraphicFramePr>
               <a:graphicFrameLocks xmlns:a="http://schemas.openxmlformats.org/drawingml/2006/main" noChangeAspect="1"/>
             </wp:cNvGraphicFramePr>
@@ -1299,13 +1186,13 @@
               <a:graphicData uri="http://schemas.openxmlformats.org/drawingml/2006/picture">
                 <pic:pic xmlns:pic="http://schemas.openxmlformats.org/drawingml/2006/picture">
                   <pic:nvPicPr>
-                    <pic:cNvPr id="0" name="Picture 4"/>
+                    <pic:cNvPr id="0" name="Picture 3"/>
                     <pic:cNvPicPr>
                       <a:picLocks noChangeAspect="1" noChangeArrowheads="1"/>
                     </pic:cNvPicPr>
                   </pic:nvPicPr>
                   <pic:blipFill>
-                    <a:blip r:embed="rId8">
+                    <a:blip r:embed="rId7">
                       <a:extLst>
                         <a:ext uri="{28A0092B-C50C-407E-A947-70E740481C1C}">
                           <a14:useLocalDpi xmlns:a14="http://schemas.microsoft.com/office/drawing/2010/main" val="0"/>
@@ -1320,7 +1207,7 @@
                   <pic:spPr bwMode="auto">
                     <a:xfrm>
                       <a:off x="0" y="0"/>
-                      <a:ext cx="5943600" cy="3649446"/>
+                      <a:ext cx="5943600" cy="6532836"/>
                     </a:xfrm>
                     <a:prstGeom prst="rect">
                       <a:avLst/>
@@ -1336,6 +1223,8 @@
           </wp:inline>
         </w:drawing>
       </w:r>
+      <w:bookmarkStart w:id="2" w:name="_GoBack"/>
+      <w:bookmarkEnd w:id="2"/>
     </w:p>
     <w:p>
       <w:pPr>
@@ -1351,6 +1240,7 @@
           <w:noProof/>
           <w:lang w:eastAsia="pt-BR"/>
         </w:rPr>
+        <w:lastRenderedPageBreak/>
         <w:drawing>
           <wp:inline distT="0" distB="0" distL="0" distR="0">
             <wp:extent cx="5943600" cy="3144886"/>
@@ -1369,7 +1259,7 @@
                     </pic:cNvPicPr>
                   </pic:nvPicPr>
                   <pic:blipFill>
-                    <a:blip r:embed="rId9">
+                    <a:blip r:embed="rId8">
                       <a:extLst>
                         <a:ext uri="{28A0092B-C50C-407E-A947-70E740481C1C}">
                           <a14:useLocalDpi xmlns:a14="http://schemas.microsoft.com/office/drawing/2010/main" val="0"/>
@@ -1431,7 +1321,6 @@
           <w:noProof/>
           <w:lang w:eastAsia="pt-BR"/>
         </w:rPr>
-        <w:lastRenderedPageBreak/>
         <w:drawing>
           <wp:inline distT="0" distB="0" distL="0" distR="0">
             <wp:extent cx="5943600" cy="2181610"/>
@@ -1450,7 +1339,7 @@
                     </pic:cNvPicPr>
                   </pic:nvPicPr>
                   <pic:blipFill>
-                    <a:blip r:embed="rId10">
+                    <a:blip r:embed="rId9">
                       <a:extLst>
                         <a:ext uri="{28A0092B-C50C-407E-A947-70E740481C1C}">
                           <a14:useLocalDpi xmlns:a14="http://schemas.microsoft.com/office/drawing/2010/main" val="0"/>
@@ -1508,6 +1397,7 @@
           <w:noProof/>
           <w:lang w:eastAsia="pt-BR"/>
         </w:rPr>
+        <w:lastRenderedPageBreak/>
         <w:drawing>
           <wp:inline distT="0" distB="0" distL="0" distR="0">
             <wp:extent cx="5943600" cy="4168140"/>
@@ -1526,7 +1416,7 @@
                     </pic:cNvPicPr>
                   </pic:nvPicPr>
                   <pic:blipFill>
-                    <a:blip r:embed="rId11">
+                    <a:blip r:embed="rId10">
                       <a:extLst>
                         <a:ext uri="{28A0092B-C50C-407E-A947-70E740481C1C}">
                           <a14:useLocalDpi xmlns:a14="http://schemas.microsoft.com/office/drawing/2010/main" val="0"/>
@@ -1559,8 +1449,8 @@
       </w:r>
     </w:p>
     <w:sectPr>
-      <w:headerReference w:type="default" r:id="rId12"/>
-      <w:footerReference w:type="default" r:id="rId13"/>
+      <w:headerReference w:type="default" r:id="rId11"/>
+      <w:footerReference w:type="default" r:id="rId12"/>
       <w:pgSz w:w="12240" w:h="15840" w:code="1"/>
       <w:pgMar w:top="1440" w:right="1440" w:bottom="1440" w:left="1440" w:header="720" w:footer="720" w:gutter="0"/>
       <w:cols w:space="720"/>
@@ -1570,7 +1460,7 @@
 </file>
 
 <file path=word/endnotes.xml><?xml version="1.0" encoding="utf-8"?>
-<w:endnotes xmlns:wpc="http://schemas.microsoft.com/office/word/2010/wordprocessingCanvas" xmlns:mc="http://schemas.openxmlformats.org/markup-compatibility/2006" xmlns:o="urn:schemas-microsoft-com:office:office" xmlns:r="http://schemas.openxmlformats.org/officeDocument/2006/relationships" xmlns:m="http://schemas.openxmlformats.org/officeDocument/2006/math" xmlns:v="urn:schemas-microsoft-com:vml" xmlns:wp14="http://schemas.microsoft.com/office/word/2010/wordprocessingDrawing" xmlns:wp="http://schemas.openxmlformats.org/drawingml/2006/wordprocessingDrawing" xmlns:w10="urn:schemas-microsoft-com:office:word" xmlns:w="http://schemas.openxmlformats.org/wordprocessingml/2006/main" xmlns:w14="http://schemas.microsoft.com/office/word/2010/wordml" xmlns:wpg="http://schemas.microsoft.com/office/word/2010/wordprocessingGroup" xmlns:wpi="http://schemas.microsoft.com/office/word/2010/wordprocessingInk" xmlns:wne="http://schemas.microsoft.com/office/word/2006/wordml" xmlns:wps="http://schemas.microsoft.com/office/word/2010/wordprocessingShape" mc:Ignorable="w14 wp14">
+<w:endnotes xmlns:wpc="http://schemas.microsoft.com/office/word/2010/wordprocessingCanvas" xmlns:mc="http://schemas.openxmlformats.org/markup-compatibility/2006" xmlns:o="urn:schemas-microsoft-com:office:office" xmlns:r="http://schemas.openxmlformats.org/officeDocument/2006/relationships" xmlns:m="http://schemas.openxmlformats.org/officeDocument/2006/math" xmlns:v="urn:schemas-microsoft-com:vml" xmlns:wp14="http://schemas.microsoft.com/office/word/2010/wordprocessingDrawing" xmlns:wp="http://schemas.openxmlformats.org/drawingml/2006/wordprocessingDrawing" xmlns:w10="urn:schemas-microsoft-com:office:word" xmlns:w="http://schemas.openxmlformats.org/wordprocessingml/2006/main" xmlns:w14="http://schemas.microsoft.com/office/word/2010/wordml" xmlns:w15="http://schemas.microsoft.com/office/word/2012/wordml" xmlns:wpg="http://schemas.microsoft.com/office/word/2010/wordprocessingGroup" xmlns:wpi="http://schemas.microsoft.com/office/word/2010/wordprocessingInk" xmlns:wne="http://schemas.microsoft.com/office/word/2006/wordml" xmlns:wps="http://schemas.microsoft.com/office/word/2010/wordprocessingShape" mc:Ignorable="w14 w15 wp14">
   <w:endnote w:type="separator" w:id="-1">
     <w:p>
       <w:r>
@@ -1589,7 +1479,7 @@
 </file>
 
 <file path=word/footer1.xml><?xml version="1.0" encoding="utf-8"?>
-<w:ftr xmlns:wpc="http://schemas.microsoft.com/office/word/2010/wordprocessingCanvas" xmlns:mc="http://schemas.openxmlformats.org/markup-compatibility/2006" xmlns:o="urn:schemas-microsoft-com:office:office" xmlns:r="http://schemas.openxmlformats.org/officeDocument/2006/relationships" xmlns:m="http://schemas.openxmlformats.org/officeDocument/2006/math" xmlns:v="urn:schemas-microsoft-com:vml" xmlns:wp14="http://schemas.microsoft.com/office/word/2010/wordprocessingDrawing" xmlns:wp="http://schemas.openxmlformats.org/drawingml/2006/wordprocessingDrawing" xmlns:w10="urn:schemas-microsoft-com:office:word" xmlns:w="http://schemas.openxmlformats.org/wordprocessingml/2006/main" xmlns:w14="http://schemas.microsoft.com/office/word/2010/wordml" xmlns:wpg="http://schemas.microsoft.com/office/word/2010/wordprocessingGroup" xmlns:wpi="http://schemas.microsoft.com/office/word/2010/wordprocessingInk" xmlns:wne="http://schemas.microsoft.com/office/word/2006/wordml" xmlns:wps="http://schemas.microsoft.com/office/word/2010/wordprocessingShape" mc:Ignorable="w14 wp14">
+<w:ftr xmlns:wpc="http://schemas.microsoft.com/office/word/2010/wordprocessingCanvas" xmlns:mc="http://schemas.openxmlformats.org/markup-compatibility/2006" xmlns:o="urn:schemas-microsoft-com:office:office" xmlns:r="http://schemas.openxmlformats.org/officeDocument/2006/relationships" xmlns:m="http://schemas.openxmlformats.org/officeDocument/2006/math" xmlns:v="urn:schemas-microsoft-com:vml" xmlns:wp14="http://schemas.microsoft.com/office/word/2010/wordprocessingDrawing" xmlns:wp="http://schemas.openxmlformats.org/drawingml/2006/wordprocessingDrawing" xmlns:w10="urn:schemas-microsoft-com:office:word" xmlns:w="http://schemas.openxmlformats.org/wordprocessingml/2006/main" xmlns:w14="http://schemas.microsoft.com/office/word/2010/wordml" xmlns:w15="http://schemas.microsoft.com/office/word/2012/wordml" xmlns:wpg="http://schemas.microsoft.com/office/word/2010/wordprocessingGroup" xmlns:wpi="http://schemas.microsoft.com/office/word/2010/wordprocessingInk" xmlns:wne="http://schemas.microsoft.com/office/word/2006/wordml" xmlns:wps="http://schemas.microsoft.com/office/word/2010/wordprocessingShape" mc:Ignorable="w14 w15 wp14">
   <w:tbl>
     <w:tblPr>
       <w:tblW w:w="0" w:type="auto"/>
@@ -1646,37 +1536,11 @@
           <w:r>
             <w:sym w:font="Symbol" w:char="F0D3"/>
           </w:r>
-          <w:r>
-            <w:fldChar w:fldCharType="begin"/>
-          </w:r>
-          <w:r>
-            <w:instrText xml:space="preserve"> DOCPROPERTY "Company"  \* MERGEFORMAT </w:instrText>
-          </w:r>
-          <w:r>
-            <w:fldChar w:fldCharType="separate"/>
-          </w:r>
-          <w:r>
-            <w:t>&lt;</w:t>
-          </w:r>
-          <w:proofErr w:type="spellStart"/>
-          <w:r>
-            <w:t>Company</w:t>
-          </w:r>
-          <w:proofErr w:type="spellEnd"/>
-          <w:r>
-            <w:t xml:space="preserve"> </w:t>
-          </w:r>
-          <w:proofErr w:type="spellStart"/>
-          <w:r>
-            <w:t>Name</w:t>
-          </w:r>
-          <w:proofErr w:type="spellEnd"/>
-          <w:r>
-            <w:t>&gt;</w:t>
-          </w:r>
-          <w:r>
-            <w:fldChar w:fldCharType="end"/>
-          </w:r>
+          <w:fldSimple w:instr=" DOCPROPERTY &quot;Company&quot;  \* MERGEFORMAT ">
+            <w:r>
+              <w:t>&lt;Company Name&gt;</w:t>
+            </w:r>
+          </w:fldSimple>
           <w:r>
             <w:t xml:space="preserve">, </w:t>
           </w:r>
@@ -1740,7 +1604,7 @@
               <w:rStyle w:val="Nmerodepgina"/>
               <w:noProof/>
             </w:rPr>
-            <w:t>1</w:t>
+            <w:t>2</w:t>
           </w:r>
           <w:r>
             <w:rPr>
@@ -1761,7 +1625,7 @@
 </file>
 
 <file path=word/footnotes.xml><?xml version="1.0" encoding="utf-8"?>
-<w:footnotes xmlns:wpc="http://schemas.microsoft.com/office/word/2010/wordprocessingCanvas" xmlns:mc="http://schemas.openxmlformats.org/markup-compatibility/2006" xmlns:o="urn:schemas-microsoft-com:office:office" xmlns:r="http://schemas.openxmlformats.org/officeDocument/2006/relationships" xmlns:m="http://schemas.openxmlformats.org/officeDocument/2006/math" xmlns:v="urn:schemas-microsoft-com:vml" xmlns:wp14="http://schemas.microsoft.com/office/word/2010/wordprocessingDrawing" xmlns:wp="http://schemas.openxmlformats.org/drawingml/2006/wordprocessingDrawing" xmlns:w10="urn:schemas-microsoft-com:office:word" xmlns:w="http://schemas.openxmlformats.org/wordprocessingml/2006/main" xmlns:w14="http://schemas.microsoft.com/office/word/2010/wordml" xmlns:wpg="http://schemas.microsoft.com/office/word/2010/wordprocessingGroup" xmlns:wpi="http://schemas.microsoft.com/office/word/2010/wordprocessingInk" xmlns:wne="http://schemas.microsoft.com/office/word/2006/wordml" xmlns:wps="http://schemas.microsoft.com/office/word/2010/wordprocessingShape" mc:Ignorable="w14 wp14">
+<w:footnotes xmlns:wpc="http://schemas.microsoft.com/office/word/2010/wordprocessingCanvas" xmlns:mc="http://schemas.openxmlformats.org/markup-compatibility/2006" xmlns:o="urn:schemas-microsoft-com:office:office" xmlns:r="http://schemas.openxmlformats.org/officeDocument/2006/relationships" xmlns:m="http://schemas.openxmlformats.org/officeDocument/2006/math" xmlns:v="urn:schemas-microsoft-com:vml" xmlns:wp14="http://schemas.microsoft.com/office/word/2010/wordprocessingDrawing" xmlns:wp="http://schemas.openxmlformats.org/drawingml/2006/wordprocessingDrawing" xmlns:w10="urn:schemas-microsoft-com:office:word" xmlns:w="http://schemas.openxmlformats.org/wordprocessingml/2006/main" xmlns:w14="http://schemas.microsoft.com/office/word/2010/wordml" xmlns:w15="http://schemas.microsoft.com/office/word/2012/wordml" xmlns:wpg="http://schemas.microsoft.com/office/word/2010/wordprocessingGroup" xmlns:wpi="http://schemas.microsoft.com/office/word/2010/wordprocessingInk" xmlns:wne="http://schemas.microsoft.com/office/word/2006/wordml" xmlns:wps="http://schemas.microsoft.com/office/word/2010/wordprocessingShape" mc:Ignorable="w14 w15 wp14">
   <w:footnote w:type="separator" w:id="-1">
     <w:p>
       <w:r>
@@ -1780,7 +1644,7 @@
 </file>
 
 <file path=word/header1.xml><?xml version="1.0" encoding="utf-8"?>
-<w:hdr xmlns:wpc="http://schemas.microsoft.com/office/word/2010/wordprocessingCanvas" xmlns:mc="http://schemas.openxmlformats.org/markup-compatibility/2006" xmlns:o="urn:schemas-microsoft-com:office:office" xmlns:r="http://schemas.openxmlformats.org/officeDocument/2006/relationships" xmlns:m="http://schemas.openxmlformats.org/officeDocument/2006/math" xmlns:v="urn:schemas-microsoft-com:vml" xmlns:wp14="http://schemas.microsoft.com/office/word/2010/wordprocessingDrawing" xmlns:wp="http://schemas.openxmlformats.org/drawingml/2006/wordprocessingDrawing" xmlns:w10="urn:schemas-microsoft-com:office:word" xmlns:w="http://schemas.openxmlformats.org/wordprocessingml/2006/main" xmlns:w14="http://schemas.microsoft.com/office/word/2010/wordml" xmlns:wpg="http://schemas.microsoft.com/office/word/2010/wordprocessingGroup" xmlns:wpi="http://schemas.microsoft.com/office/word/2010/wordprocessingInk" xmlns:wne="http://schemas.microsoft.com/office/word/2006/wordml" xmlns:wps="http://schemas.microsoft.com/office/word/2010/wordprocessingShape" mc:Ignorable="w14 wp14">
+<w:hdr xmlns:wpc="http://schemas.microsoft.com/office/word/2010/wordprocessingCanvas" xmlns:mc="http://schemas.openxmlformats.org/markup-compatibility/2006" xmlns:o="urn:schemas-microsoft-com:office:office" xmlns:r="http://schemas.openxmlformats.org/officeDocument/2006/relationships" xmlns:m="http://schemas.openxmlformats.org/officeDocument/2006/math" xmlns:v="urn:schemas-microsoft-com:vml" xmlns:wp14="http://schemas.microsoft.com/office/word/2010/wordprocessingDrawing" xmlns:wp="http://schemas.openxmlformats.org/drawingml/2006/wordprocessingDrawing" xmlns:w10="urn:schemas-microsoft-com:office:word" xmlns:w="http://schemas.openxmlformats.org/wordprocessingml/2006/main" xmlns:w14="http://schemas.microsoft.com/office/word/2010/wordml" xmlns:w15="http://schemas.microsoft.com/office/word/2012/wordml" xmlns:wpg="http://schemas.microsoft.com/office/word/2010/wordprocessingGroup" xmlns:wpi="http://schemas.microsoft.com/office/word/2010/wordprocessingInk" xmlns:wne="http://schemas.microsoft.com/office/word/2006/wordml" xmlns:wps="http://schemas.microsoft.com/office/word/2010/wordprocessingShape" mc:Ignorable="w14 w15 wp14">
   <w:tbl>
     <w:tblPr>
       <w:tblW w:w="0" w:type="auto"/>
@@ -1863,7 +1727,7 @@
 </file>
 
 <file path=word/numbering.xml><?xml version="1.0" encoding="utf-8"?>
-<w:numbering xmlns:wpc="http://schemas.microsoft.com/office/word/2010/wordprocessingCanvas" xmlns:mc="http://schemas.openxmlformats.org/markup-compatibility/2006" xmlns:o="urn:schemas-microsoft-com:office:office" xmlns:r="http://schemas.openxmlformats.org/officeDocument/2006/relationships" xmlns:m="http://schemas.openxmlformats.org/officeDocument/2006/math" xmlns:v="urn:schemas-microsoft-com:vml" xmlns:wp14="http://schemas.microsoft.com/office/word/2010/wordprocessingDrawing" xmlns:wp="http://schemas.openxmlformats.org/drawingml/2006/wordprocessingDrawing" xmlns:w10="urn:schemas-microsoft-com:office:word" xmlns:w="http://schemas.openxmlformats.org/wordprocessingml/2006/main" xmlns:w14="http://schemas.microsoft.com/office/word/2010/wordml" xmlns:wpg="http://schemas.microsoft.com/office/word/2010/wordprocessingGroup" xmlns:wpi="http://schemas.microsoft.com/office/word/2010/wordprocessingInk" xmlns:wne="http://schemas.microsoft.com/office/word/2006/wordml" xmlns:wps="http://schemas.microsoft.com/office/word/2010/wordprocessingShape" mc:Ignorable="w14 wp14">
+<w:numbering xmlns:wpc="http://schemas.microsoft.com/office/word/2010/wordprocessingCanvas" xmlns:mc="http://schemas.openxmlformats.org/markup-compatibility/2006" xmlns:o="urn:schemas-microsoft-com:office:office" xmlns:r="http://schemas.openxmlformats.org/officeDocument/2006/relationships" xmlns:m="http://schemas.openxmlformats.org/officeDocument/2006/math" xmlns:v="urn:schemas-microsoft-com:vml" xmlns:wp14="http://schemas.microsoft.com/office/word/2010/wordprocessingDrawing" xmlns:wp="http://schemas.openxmlformats.org/drawingml/2006/wordprocessingDrawing" xmlns:w10="urn:schemas-microsoft-com:office:word" xmlns:w="http://schemas.openxmlformats.org/wordprocessingml/2006/main" xmlns:w14="http://schemas.microsoft.com/office/word/2010/wordml" xmlns:w15="http://schemas.microsoft.com/office/word/2012/wordml" xmlns:wpg="http://schemas.microsoft.com/office/word/2010/wordprocessingGroup" xmlns:wpi="http://schemas.microsoft.com/office/word/2010/wordprocessingInk" xmlns:wne="http://schemas.microsoft.com/office/word/2006/wordml" xmlns:wps="http://schemas.microsoft.com/office/word/2010/wordprocessingShape" mc:Ignorable="w14 w15 wp14">
   <w:numPicBullet w:numPicBulletId="0">
     <w:pict>
       <v:shapetype id="_x0000_t75" coordsize="21600,21600" o:spt="75" o:preferrelative="t" path="m@4@5l@4@11@9@11@9@5xe" filled="f" stroked="f">
@@ -1885,14 +1749,14 @@
         <v:path o:extrusionok="f" gradientshapeok="t" o:connecttype="rect"/>
         <o:lock v:ext="edit" aspectratio="t"/>
       </v:shapetype>
-      <v:shape id="_x0000_i1032" type="#_x0000_t75" style="width:29.25pt;height:27.75pt" o:bullet="t">
+      <v:shape id="_x0000_i1030" type="#_x0000_t75" style="width:29.25pt;height:27.75pt" o:bullet="t">
         <v:imagedata r:id="rId1" o:title="clip_image001"/>
       </v:shape>
     </w:pict>
   </w:numPicBullet>
   <w:numPicBullet w:numPicBulletId="1">
     <w:pict>
-      <v:shape id="_x0000_i1033" type="#_x0000_t75" style="width:30.75pt;height:30pt" o:bullet="t">
+      <v:shape id="_x0000_i1031" type="#_x0000_t75" style="width:30.75pt;height:30pt" o:bullet="t">
         <v:imagedata r:id="rId2" o:title="clip_image002"/>
       </v:shape>
     </w:pict>
@@ -4928,7 +4792,7 @@
 </file>
 
 <file path=word/styles.xml><?xml version="1.0" encoding="utf-8"?>
-<w:styles xmlns:mc="http://schemas.openxmlformats.org/markup-compatibility/2006" xmlns:r="http://schemas.openxmlformats.org/officeDocument/2006/relationships" xmlns:w="http://schemas.openxmlformats.org/wordprocessingml/2006/main" xmlns:w14="http://schemas.microsoft.com/office/word/2010/wordml" mc:Ignorable="w14">
+<w:styles xmlns:mc="http://schemas.openxmlformats.org/markup-compatibility/2006" xmlns:r="http://schemas.openxmlformats.org/officeDocument/2006/relationships" xmlns:w="http://schemas.openxmlformats.org/wordprocessingml/2006/main" xmlns:w14="http://schemas.microsoft.com/office/word/2010/wordml" xmlns:w15="http://schemas.microsoft.com/office/word/2012/wordml" mc:Ignorable="w14 w15">
   <w:docDefaults>
     <w:rPrDefault>
       <w:rPr>
@@ -4938,1004 +4802,378 @@
     </w:rPrDefault>
     <w:pPrDefault/>
   </w:docDefaults>
-  <w:latentStyles w:defLockedState="0" w:defUIPriority="99" w:defSemiHidden="1" w:defUnhideWhenUsed="1" w:defQFormat="0" w:count="267">
-    <w:lsdException w:name="Normal" w:semiHidden="0" w:uiPriority="0" w:unhideWhenUsed="0" w:qFormat="1"/>
-    <w:lsdException w:name="heading 1" w:semiHidden="0" w:uiPriority="9" w:unhideWhenUsed="0" w:qFormat="1"/>
-    <w:lsdException w:name="heading 2" w:semiHidden="0" w:uiPriority="9" w:unhideWhenUsed="0" w:qFormat="1"/>
-    <w:lsdException w:name="heading 3" w:semiHidden="0" w:uiPriority="9" w:unhideWhenUsed="0" w:qFormat="1"/>
-    <w:lsdException w:name="heading 4" w:semiHidden="0" w:uiPriority="9" w:unhideWhenUsed="0" w:qFormat="1"/>
-    <w:lsdException w:name="heading 5" w:semiHidden="0" w:uiPriority="9" w:unhideWhenUsed="0" w:qFormat="1"/>
-    <w:lsdException w:name="heading 6" w:semiHidden="0" w:uiPriority="9" w:unhideWhenUsed="0" w:qFormat="1"/>
-    <w:lsdException w:name="heading 7" w:semiHidden="0" w:uiPriority="9" w:unhideWhenUsed="0" w:qFormat="1"/>
-    <w:lsdException w:name="heading 8" w:semiHidden="0" w:uiPriority="9" w:unhideWhenUsed="0" w:qFormat="1"/>
-    <w:lsdException w:name="heading 9" w:semiHidden="0" w:uiPriority="9" w:unhideWhenUsed="0" w:qFormat="1"/>
-    <w:lsdException w:name="toc 1" w:uiPriority="39"/>
-    <w:lsdException w:name="toc 2" w:uiPriority="39"/>
-    <w:lsdException w:name="toc 3" w:uiPriority="39"/>
-    <w:lsdException w:name="toc 4" w:uiPriority="39"/>
-    <w:lsdException w:name="toc 5" w:uiPriority="39"/>
-    <w:lsdException w:name="toc 6" w:uiPriority="39"/>
-    <w:lsdException w:name="toc 7" w:uiPriority="39"/>
-    <w:lsdException w:name="toc 8" w:uiPriority="39"/>
-    <w:lsdException w:name="toc 9" w:uiPriority="39"/>
-    <w:lsdException w:name="caption" w:uiPriority="35" w:qFormat="1"/>
-    <w:lsdException w:name="Title" w:semiHidden="0" w:uiPriority="10" w:unhideWhenUsed="0" w:qFormat="1"/>
-    <w:lsdException w:name="Default Paragraph Font" w:uiPriority="1"/>
-    <w:lsdException w:name="Subtitle" w:semiHidden="0" w:uiPriority="11" w:unhideWhenUsed="0" w:qFormat="1"/>
-    <w:lsdException w:name="Strong" w:semiHidden="0" w:uiPriority="0" w:unhideWhenUsed="0" w:qFormat="1"/>
-    <w:lsdException w:name="Emphasis" w:semiHidden="0" w:uiPriority="20" w:unhideWhenUsed="0" w:qFormat="1"/>
-    <w:lsdException w:name="Normal (Web)" w:uiPriority="0"/>
-    <w:lsdException w:name="Table Grid" w:semiHidden="0" w:uiPriority="39" w:unhideWhenUsed="0"/>
-    <w:lsdException w:name="Placeholder Text" w:unhideWhenUsed="0"/>
-    <w:lsdException w:name="No Spacing" w:semiHidden="0" w:uiPriority="1" w:unhideWhenUsed="0" w:qFormat="1"/>
-    <w:lsdException w:name="Light Shading" w:semiHidden="0" w:uiPriority="60" w:unhideWhenUsed="0"/>
-    <w:lsdException w:name="Light List" w:semiHidden="0" w:uiPriority="61" w:unhideWhenUsed="0"/>
-    <w:lsdException w:name="Light Grid" w:semiHidden="0" w:uiPriority="62" w:unhideWhenUsed="0"/>
-    <w:lsdException w:name="Medium Shading 1" w:semiHidden="0" w:uiPriority="63" w:unhideWhenUsed="0"/>
-    <w:lsdException w:name="Medium Shading 2" w:semiHidden="0" w:uiPriority="64" w:unhideWhenUsed="0"/>
-    <w:lsdException w:name="Medium List 1" w:semiHidden="0" w:uiPriority="65" w:unhideWhenUsed="0"/>
-    <w:lsdException w:name="Medium List 2" w:semiHidden="0" w:uiPriority="66" w:unhideWhenUsed="0"/>
-    <w:lsdException w:name="Medium Grid 1" w:semiHidden="0" w:uiPriority="67" w:unhideWhenUsed="0"/>
-    <w:lsdException w:name="Medium Grid 2" w:semiHidden="0" w:uiPriority="68" w:unhideWhenUsed="0"/>
-    <w:lsdException w:name="Medium Grid 3" w:semiHidden="0" w:uiPriority="69" w:unhideWhenUsed="0"/>
-    <w:lsdException w:name="Dark List" w:semiHidden="0" w:uiPriority="70" w:unhideWhenUsed="0"/>
-    <w:lsdException w:name="Colorful Shading" w:semiHidden="0" w:uiPriority="71" w:unhideWhenUsed="0"/>
-    <w:lsdException w:name="Colorful List" w:semiHidden="0" w:uiPriority="72" w:unhideWhenUsed="0"/>
-    <w:lsdException w:name="Colorful Grid" w:semiHidden="0" w:uiPriority="73" w:unhideWhenUsed="0"/>
-    <w:lsdException w:name="Light Shading Accent 1" w:semiHidden="0" w:uiPriority="60" w:unhideWhenUsed="0"/>
-    <w:lsdException w:name="Light List Accent 1" w:semiHidden="0" w:uiPriority="61" w:unhideWhenUsed="0"/>
-    <w:lsdException w:name="Light Grid Accent 1" w:semiHidden="0" w:uiPriority="62" w:unhideWhenUsed="0"/>
-    <w:lsdException w:name="Medium Shading 1 Accent 1" w:semiHidden="0" w:uiPriority="63" w:unhideWhenUsed="0"/>
-    <w:lsdException w:name="Medium Shading 2 Accent 1" w:semiHidden="0" w:uiPriority="64" w:unhideWhenUsed="0"/>
-    <w:lsdException w:name="Medium List 1 Accent 1" w:semiHidden="0" w:uiPriority="65" w:unhideWhenUsed="0"/>
-    <w:lsdException w:name="Revision" w:unhideWhenUsed="0"/>
-    <w:lsdException w:name="List Paragraph" w:semiHidden="0" w:uiPriority="34" w:unhideWhenUsed="0" w:qFormat="1"/>
-    <w:lsdException w:name="Quote" w:semiHidden="0" w:uiPriority="29" w:unhideWhenUsed="0" w:qFormat="1"/>
-    <w:lsdException w:name="Intense Quote" w:semiHidden="0" w:uiPriority="30" w:unhideWhenUsed="0" w:qFormat="1"/>
-    <w:lsdException w:name="Medium List 2 Accent 1" w:semiHidden="0" w:uiPriority="66" w:unhideWhenUsed="0"/>
-    <w:lsdException w:name="Medium Grid 1 Accent 1" w:semiHidden="0" w:uiPriority="67" w:unhideWhenUsed="0"/>
-    <w:lsdException w:name="Medium Grid 2 Accent 1" w:semiHidden="0" w:uiPriority="68" w:unhideWhenUsed="0"/>
-    <w:lsdException w:name="Medium Grid 3 Accent 1" w:semiHidden="0" w:uiPriority="69" w:unhideWhenUsed="0"/>
-    <w:lsdException w:name="Dark List Accent 1" w:semiHidden="0" w:uiPriority="70" w:unhideWhenUsed="0"/>
-    <w:lsdException w:name="Colorful Shading Accent 1" w:semiHidden="0" w:uiPriority="71" w:unhideWhenUsed="0"/>
-    <w:lsdException w:name="Colorful List Accent 1" w:semiHidden="0" w:uiPriority="72" w:unhideWhenUsed="0"/>
-    <w:lsdException w:name="Colorful Grid Accent 1" w:semiHidden="0" w:uiPriority="73" w:unhideWhenUsed="0"/>
-    <w:lsdException w:name="Light Shading Accent 2" w:semiHidden="0" w:uiPriority="60" w:unhideWhenUsed="0"/>
-    <w:lsdException w:name="Light List Accent 2" w:semiHidden="0" w:uiPriority="61" w:unhideWhenUsed="0"/>
-    <w:lsdException w:name="Light Grid Accent 2" w:semiHidden="0" w:uiPriority="62" w:unhideWhenUsed="0"/>
-    <w:lsdException w:name="Medium Shading 1 Accent 2" w:semiHidden="0" w:uiPriority="63" w:unhideWhenUsed="0"/>
-    <w:lsdException w:name="Medium Shading 2 Accent 2" w:semiHidden="0" w:uiPriority="64" w:unhideWhenUsed="0"/>
-    <w:lsdException w:name="Medium List 1 Accent 2" w:semiHidden="0" w:uiPriority="65" w:unhideWhenUsed="0"/>
-    <w:lsdException w:name="Medium List 2 Accent 2" w:semiHidden="0" w:uiPriority="66" w:unhideWhenUsed="0"/>
-    <w:lsdException w:name="Medium Grid 1 Accent 2" w:semiHidden="0" w:uiPriority="67" w:unhideWhenUsed="0"/>
-    <w:lsdException w:name="Medium Grid 2 Accent 2" w:semiHidden="0" w:uiPriority="68" w:unhideWhenUsed="0"/>
-    <w:lsdException w:name="Medium Grid 3 Accent 2" w:semiHidden="0" w:uiPriority="69" w:unhideWhenUsed="0"/>
-    <w:lsdException w:name="Dark List Accent 2" w:semiHidden="0" w:uiPriority="70" w:unhideWhenUsed="0"/>
-    <w:lsdException w:name="Colorful Shading Accent 2" w:semiHidden="0" w:uiPriority="71" w:unhideWhenUsed="0"/>
-    <w:lsdException w:name="Colorful List Accent 2" w:semiHidden="0" w:uiPriority="72" w:unhideWhenUsed="0"/>
-    <w:lsdException w:name="Colorful Grid Accent 2" w:semiHidden="0" w:uiPriority="73" w:unhideWhenUsed="0"/>
-    <w:lsdException w:name="Light Shading Accent 3" w:semiHidden="0" w:uiPriority="60" w:unhideWhenUsed="0"/>
-    <w:lsdException w:name="Light List Accent 3" w:semiHidden="0" w:uiPriority="61" w:unhideWhenUsed="0"/>
-    <w:lsdException w:name="Light Grid Accent 3" w:semiHidden="0" w:uiPriority="62" w:unhideWhenUsed="0"/>
-    <w:lsdException w:name="Medium Shading 1 Accent 3" w:semiHidden="0" w:uiPriority="63" w:unhideWhenUsed="0"/>
-    <w:lsdException w:name="Medium Shading 2 Accent 3" w:semiHidden="0" w:uiPriority="64" w:unhideWhenUsed="0"/>
-    <w:lsdException w:name="Medium List 1 Accent 3" w:semiHidden="0" w:uiPriority="65" w:unhideWhenUsed="0"/>
-    <w:lsdException w:name="Medium List 2 Accent 3" w:semiHidden="0" w:uiPriority="66" w:unhideWhenUsed="0"/>
-    <w:lsdException w:name="Medium Grid 1 Accent 3" w:semiHidden="0" w:uiPriority="67" w:unhideWhenUsed="0"/>
-    <w:lsdException w:name="Medium Grid 2 Accent 3" w:semiHidden="0" w:uiPriority="68" w:unhideWhenUsed="0"/>
-    <w:lsdException w:name="Medium Grid 3 Accent 3" w:semiHidden="0" w:uiPriority="69" w:unhideWhenUsed="0"/>
-    <w:lsdException w:name="Dark List Accent 3" w:semiHidden="0" w:uiPriority="70" w:unhideWhenUsed="0"/>
-    <w:lsdException w:name="Colorful Shading Accent 3" w:semiHidden="0" w:uiPriority="71" w:unhideWhenUsed="0"/>
-    <w:lsdException w:name="Colorful List Accent 3" w:semiHidden="0" w:uiPriority="72" w:unhideWhenUsed="0"/>
-    <w:lsdException w:name="Colorful Grid Accent 3" w:semiHidden="0" w:uiPriority="73" w:unhideWhenUsed="0"/>
-    <w:lsdException w:name="Light Shading Accent 4" w:semiHidden="0" w:uiPriority="60" w:unhideWhenUsed="0"/>
-    <w:lsdException w:name="Light List Accent 4" w:semiHidden="0" w:uiPriority="61" w:unhideWhenUsed="0"/>
-    <w:lsdException w:name="Light Grid Accent 4" w:semiHidden="0" w:uiPriority="62" w:unhideWhenUsed="0"/>
-    <w:lsdException w:name="Medium Shading 1 Accent 4" w:semiHidden="0" w:uiPriority="63" w:unhideWhenUsed="0"/>
-    <w:lsdException w:name="Medium Shading 2 Accent 4" w:semiHidden="0" w:uiPriority="64" w:unhideWhenUsed="0"/>
-    <w:lsdException w:name="Medium List 1 Accent 4" w:semiHidden="0" w:uiPriority="65" w:unhideWhenUsed="0"/>
-    <w:lsdException w:name="Medium List 2 Accent 4" w:semiHidden="0" w:uiPriority="66" w:unhideWhenUsed="0"/>
-    <w:lsdException w:name="Medium Grid 1 Accent 4" w:semiHidden="0" w:uiPriority="67" w:unhideWhenUsed="0"/>
-    <w:lsdException w:name="Medium Grid 2 Accent 4" w:semiHidden="0" w:uiPriority="68" w:unhideWhenUsed="0"/>
-    <w:lsdException w:name="Medium Grid 3 Accent 4" w:semiHidden="0" w:uiPriority="69" w:unhideWhenUsed="0"/>
-    <w:lsdException w:name="Dark List Accent 4" w:semiHidden="0" w:uiPriority="70" w:unhideWhenUsed="0"/>
-    <w:lsdException w:name="Colorful Shading Accent 4" w:semiHidden="0" w:uiPriority="71" w:unhideWhenUsed="0"/>
-    <w:lsdException w:name="Colorful List Accent 4" w:semiHidden="0" w:uiPriority="72" w:unhideWhenUsed="0"/>
-    <w:lsdException w:name="Colorful Grid Accent 4" w:semiHidden="0" w:uiPriority="73" w:unhideWhenUsed="0"/>
-    <w:lsdException w:name="Light Shading Accent 5" w:semiHidden="0" w:uiPriority="60" w:unhideWhenUsed="0"/>
-    <w:lsdException w:name="Light List Accent 5" w:semiHidden="0" w:uiPriority="61" w:unhideWhenUsed="0"/>
-    <w:lsdException w:name="Light Grid Accent 5" w:semiHidden="0" w:uiPriority="62" w:unhideWhenUsed="0"/>
-    <w:lsdException w:name="Medium Shading 1 Accent 5" w:semiHidden="0" w:uiPriority="63" w:unhideWhenUsed="0"/>
-    <w:lsdException w:name="Medium Shading 2 Accent 5" w:semiHidden="0" w:uiPriority="64" w:unhideWhenUsed="0"/>
-    <w:lsdException w:name="Medium List 1 Accent 5" w:semiHidden="0" w:uiPriority="65" w:unhideWhenUsed="0"/>
-    <w:lsdException w:name="Medium List 2 Accent 5" w:semiHidden="0" w:uiPriority="66" w:unhideWhenUsed="0"/>
-    <w:lsdException w:name="Medium Grid 1 Accent 5" w:semiHidden="0" w:uiPriority="67" w:unhideWhenUsed="0"/>
-    <w:lsdException w:name="Medium Grid 2 Accent 5" w:semiHidden="0" w:uiPriority="68" w:unhideWhenUsed="0"/>
-    <w:lsdException w:name="Medium Grid 3 Accent 5" w:semiHidden="0" w:uiPriority="69" w:unhideWhenUsed="0"/>
-    <w:lsdException w:name="Dark List Accent 5" w:semiHidden="0" w:uiPriority="70" w:unhideWhenUsed="0"/>
-    <w:lsdException w:name="Colorful Shading Accent 5" w:semiHidden="0" w:uiPriority="71" w:unhideWhenUsed="0"/>
-    <w:lsdException w:name="Colorful List Accent 5" w:semiHidden="0" w:uiPriority="72" w:unhideWhenUsed="0"/>
-    <w:lsdException w:name="Colorful Grid Accent 5" w:semiHidden="0" w:uiPriority="73" w:unhideWhenUsed="0"/>
-    <w:lsdException w:name="Light Shading Accent 6" w:semiHidden="0" w:uiPriority="60" w:unhideWhenUsed="0"/>
-    <w:lsdException w:name="Light List Accent 6" w:semiHidden="0" w:uiPriority="61" w:unhideWhenUsed="0"/>
-    <w:lsdException w:name="Light Grid Accent 6" w:semiHidden="0" w:uiPriority="62" w:unhideWhenUsed="0"/>
-    <w:lsdException w:name="Medium Shading 1 Accent 6" w:semiHidden="0" w:uiPriority="63" w:unhideWhenUsed="0"/>
-    <w:lsdException w:name="Medium Shading 2 Accent 6" w:semiHidden="0" w:uiPriority="64" w:unhideWhenUsed="0"/>
-    <w:lsdException w:name="Medium List 1 Accent 6" w:semiHidden="0" w:uiPriority="65" w:unhideWhenUsed="0"/>
-    <w:lsdException w:name="Medium List 2 Accent 6" w:semiHidden="0" w:uiPriority="66" w:unhideWhenUsed="0"/>
-    <w:lsdException w:name="Medium Grid 1 Accent 6" w:semiHidden="0" w:uiPriority="67" w:unhideWhenUsed="0"/>
-    <w:lsdException w:name="Medium Grid 2 Accent 6" w:semiHidden="0" w:uiPriority="68" w:unhideWhenUsed="0"/>
-    <w:lsdException w:name="Medium Grid 3 Accent 6" w:semiHidden="0" w:uiPriority="69" w:unhideWhenUsed="0"/>
-    <w:lsdException w:name="Dark List Accent 6" w:semiHidden="0" w:uiPriority="70" w:unhideWhenUsed="0"/>
-    <w:lsdException w:name="Colorful Shading Accent 6" w:semiHidden="0" w:uiPriority="71" w:unhideWhenUsed="0"/>
-    <w:lsdException w:name="Colorful List Accent 6" w:semiHidden="0" w:uiPriority="72" w:unhideWhenUsed="0"/>
-    <w:lsdException w:name="Colorful Grid Accent 6" w:semiHidden="0" w:uiPriority="73" w:unhideWhenUsed="0"/>
-    <w:lsdException w:name="Subtle Emphasis" w:semiHidden="0" w:uiPriority="19" w:unhideWhenUsed="0" w:qFormat="1"/>
-    <w:lsdException w:name="Intense Emphasis" w:semiHidden="0" w:uiPriority="21" w:unhideWhenUsed="0" w:qFormat="1"/>
-    <w:lsdException w:name="Subtle Reference" w:semiHidden="0" w:uiPriority="31" w:unhideWhenUsed="0" w:qFormat="1"/>
-    <w:lsdException w:name="Intense Reference" w:semiHidden="0" w:uiPriority="32" w:unhideWhenUsed="0" w:qFormat="1"/>
-    <w:lsdException w:name="Book Title" w:semiHidden="0" w:uiPriority="33" w:unhideWhenUsed="0" w:qFormat="1"/>
-    <w:lsdException w:name="Bibliography" w:uiPriority="37"/>
-    <w:lsdException w:name="TOC Heading" w:uiPriority="39" w:qFormat="1"/>
-  </w:latentStyles>
-  <w:style w:type="paragraph" w:default="1" w:styleId="Normal">
-    <w:name w:val="Normal"/>
-    <w:qFormat/>
-    <w:pPr>
-      <w:widowControl w:val="0"/>
-      <w:spacing w:line="240" w:lineRule="atLeast"/>
-    </w:pPr>
-    <w:rPr>
-      <w:lang w:eastAsia="en-US"/>
-    </w:rPr>
-  </w:style>
-  <w:style w:type="paragraph" w:styleId="Ttulo1">
-    <w:name w:val="heading 1"/>
-    <w:basedOn w:val="Normal"/>
-    <w:next w:val="Normal"/>
-    <w:qFormat/>
-    <w:pPr>
-      <w:keepNext/>
-      <w:numPr>
-        <w:numId w:val="1"/>
-      </w:numPr>
-      <w:spacing w:before="120" w:after="60"/>
-      <w:outlineLvl w:val="0"/>
-    </w:pPr>
-    <w:rPr>
-      <w:rFonts w:ascii="Arial" w:hAnsi="Arial"/>
-      <w:b/>
-      <w:sz w:val="24"/>
-    </w:rPr>
-  </w:style>
-  <w:style w:type="paragraph" w:styleId="Ttulo2">
-    <w:name w:val="heading 2"/>
-    <w:basedOn w:val="Ttulo1"/>
-    <w:next w:val="Normal"/>
-    <w:qFormat/>
-    <w:pPr>
-      <w:numPr>
-        <w:numId w:val="0"/>
-      </w:numPr>
-      <w:ind w:firstLine="360"/>
-      <w:outlineLvl w:val="1"/>
-    </w:pPr>
-    <w:rPr>
-      <w:sz w:val="20"/>
-    </w:rPr>
-  </w:style>
-  <w:style w:type="paragraph" w:styleId="Ttulo3">
-    <w:name w:val="heading 3"/>
-    <w:basedOn w:val="Ttulo1"/>
-    <w:next w:val="Normal"/>
-    <w:qFormat/>
-    <w:pPr>
-      <w:numPr>
-        <w:ilvl w:val="2"/>
-      </w:numPr>
-      <w:ind w:left="0" w:firstLine="0"/>
-      <w:outlineLvl w:val="2"/>
-    </w:pPr>
-    <w:rPr>
-      <w:b w:val="0"/>
-      <w:i/>
-      <w:sz w:val="20"/>
-    </w:rPr>
-  </w:style>
-  <w:style w:type="paragraph" w:styleId="Ttulo4">
-    <w:name w:val="heading 4"/>
-    <w:basedOn w:val="Ttulo1"/>
-    <w:next w:val="Normal"/>
-    <w:qFormat/>
-    <w:pPr>
-      <w:numPr>
-        <w:ilvl w:val="3"/>
-      </w:numPr>
-      <w:outlineLvl w:val="3"/>
-    </w:pPr>
-    <w:rPr>
-      <w:b w:val="0"/>
-      <w:sz w:val="20"/>
-    </w:rPr>
-  </w:style>
-  <w:style w:type="paragraph" w:styleId="Ttulo5">
-    <w:name w:val="heading 5"/>
-    <w:basedOn w:val="Normal"/>
-    <w:next w:val="Normal"/>
-    <w:qFormat/>
-    <w:pPr>
-      <w:numPr>
-        <w:ilvl w:val="4"/>
-        <w:numId w:val="1"/>
-      </w:numPr>
-      <w:spacing w:before="240" w:after="60"/>
-      <w:outlineLvl w:val="4"/>
-    </w:pPr>
-    <w:rPr>
-      <w:sz w:val="22"/>
-    </w:rPr>
-  </w:style>
-  <w:style w:type="paragraph" w:styleId="Ttulo6">
-    <w:name w:val="heading 6"/>
-    <w:basedOn w:val="Normal"/>
-    <w:next w:val="Normal"/>
-    <w:qFormat/>
-    <w:pPr>
-      <w:numPr>
-        <w:ilvl w:val="5"/>
-        <w:numId w:val="1"/>
-      </w:numPr>
-      <w:spacing w:before="240" w:after="60"/>
-      <w:outlineLvl w:val="5"/>
-    </w:pPr>
-    <w:rPr>
-      <w:i/>
-      <w:sz w:val="22"/>
-    </w:rPr>
-  </w:style>
-  <w:style w:type="paragraph" w:styleId="Ttulo7">
-    <w:name w:val="heading 7"/>
-    <w:basedOn w:val="Normal"/>
-    <w:next w:val="Normal"/>
-    <w:qFormat/>
-    <w:pPr>
-      <w:numPr>
-        <w:ilvl w:val="6"/>
-        <w:numId w:val="1"/>
-      </w:numPr>
-      <w:spacing w:before="240" w:after="60"/>
-      <w:outlineLvl w:val="6"/>
-    </w:pPr>
-  </w:style>
-  <w:style w:type="paragraph" w:styleId="Ttulo8">
-    <w:name w:val="heading 8"/>
-    <w:basedOn w:val="Normal"/>
-    <w:next w:val="Normal"/>
-    <w:qFormat/>
-    <w:pPr>
-      <w:numPr>
-        <w:ilvl w:val="7"/>
-        <w:numId w:val="1"/>
-      </w:numPr>
-      <w:spacing w:before="240" w:after="60"/>
-      <w:outlineLvl w:val="7"/>
-    </w:pPr>
-    <w:rPr>
-      <w:i/>
-    </w:rPr>
-  </w:style>
-  <w:style w:type="paragraph" w:styleId="Ttulo9">
-    <w:name w:val="heading 9"/>
-    <w:basedOn w:val="Normal"/>
-    <w:next w:val="Normal"/>
-    <w:qFormat/>
-    <w:pPr>
-      <w:numPr>
-        <w:ilvl w:val="8"/>
-        <w:numId w:val="1"/>
-      </w:numPr>
-      <w:spacing w:before="240" w:after="60"/>
-      <w:outlineLvl w:val="8"/>
-    </w:pPr>
-    <w:rPr>
-      <w:b/>
-      <w:i/>
-      <w:sz w:val="18"/>
-    </w:rPr>
-  </w:style>
-  <w:style w:type="character" w:default="1" w:styleId="Fontepargpadro">
-    <w:name w:val="Default Paragraph Font"/>
-    <w:uiPriority w:val="1"/>
-    <w:semiHidden/>
-    <w:unhideWhenUsed/>
-  </w:style>
-  <w:style w:type="table" w:default="1" w:styleId="Tabelanormal">
-    <w:name w:val="Normal Table"/>
-    <w:uiPriority w:val="99"/>
-    <w:semiHidden/>
-    <w:unhideWhenUsed/>
-    <w:tblPr>
-      <w:tblInd w:w="0" w:type="dxa"/>
-      <w:tblCellMar>
-        <w:top w:w="0" w:type="dxa"/>
-        <w:left w:w="108" w:type="dxa"/>
-        <w:bottom w:w="0" w:type="dxa"/>
-        <w:right w:w="108" w:type="dxa"/>
-      </w:tblCellMar>
-    </w:tblPr>
-  </w:style>
-  <w:style w:type="numbering" w:default="1" w:styleId="Semlista">
-    <w:name w:val="No List"/>
-    <w:uiPriority w:val="99"/>
-    <w:semiHidden/>
-    <w:unhideWhenUsed/>
-  </w:style>
-  <w:style w:type="paragraph" w:customStyle="1" w:styleId="Paragraph2">
-    <w:name w:val="Paragraph2"/>
-    <w:basedOn w:val="Normal"/>
-    <w:pPr>
-      <w:spacing w:before="80"/>
-      <w:ind w:left="720"/>
-      <w:jc w:val="both"/>
-    </w:pPr>
-    <w:rPr>
-      <w:color w:val="000000"/>
-      <w:lang w:val="en-AU"/>
-    </w:rPr>
-  </w:style>
-  <w:style w:type="paragraph" w:styleId="Ttulo">
-    <w:name w:val="Title"/>
-    <w:basedOn w:val="Normal"/>
-    <w:next w:val="Normal"/>
-    <w:qFormat/>
-    <w:pPr>
-      <w:spacing w:line="240" w:lineRule="auto"/>
-      <w:jc w:val="center"/>
-    </w:pPr>
-    <w:rPr>
-      <w:rFonts w:ascii="Arial" w:hAnsi="Arial"/>
-      <w:b/>
-      <w:sz w:val="36"/>
-    </w:rPr>
-  </w:style>
-  <w:style w:type="paragraph" w:styleId="Subttulo">
-    <w:name w:val="Subtitle"/>
-    <w:basedOn w:val="Normal"/>
-    <w:qFormat/>
-    <w:pPr>
-      <w:spacing w:after="60"/>
-      <w:jc w:val="center"/>
-    </w:pPr>
-    <w:rPr>
-      <w:rFonts w:ascii="Arial" w:hAnsi="Arial"/>
-      <w:i/>
-      <w:sz w:val="36"/>
-      <w:lang w:val="en-AU"/>
-    </w:rPr>
-  </w:style>
-  <w:style w:type="paragraph" w:styleId="Recuonormal">
-    <w:name w:val="Normal Indent"/>
-    <w:basedOn w:val="Normal"/>
-    <w:semiHidden/>
-    <w:pPr>
-      <w:ind w:left="900" w:hanging="900"/>
-    </w:pPr>
-  </w:style>
-  <w:style w:type="paragraph" w:styleId="Sumrio1">
-    <w:name w:val="toc 1"/>
-    <w:basedOn w:val="Normal"/>
-    <w:next w:val="Normal"/>
-    <w:semiHidden/>
-    <w:pPr>
-      <w:tabs>
-        <w:tab w:val="right" w:pos="9360"/>
-      </w:tabs>
-      <w:spacing w:before="240" w:after="60"/>
-      <w:ind w:right="720"/>
-    </w:pPr>
-  </w:style>
-  <w:style w:type="paragraph" w:styleId="Sumrio2">
-    <w:name w:val="toc 2"/>
-    <w:basedOn w:val="Normal"/>
-    <w:next w:val="Normal"/>
-    <w:semiHidden/>
-    <w:pPr>
-      <w:tabs>
-        <w:tab w:val="right" w:pos="9360"/>
-      </w:tabs>
-      <w:ind w:left="432" w:right="720"/>
-    </w:pPr>
-  </w:style>
-  <w:style w:type="paragraph" w:styleId="Sumrio3">
-    <w:name w:val="toc 3"/>
-    <w:basedOn w:val="Normal"/>
-    <w:next w:val="Normal"/>
-    <w:semiHidden/>
-    <w:pPr>
-      <w:tabs>
-        <w:tab w:val="left" w:pos="1440"/>
-        <w:tab w:val="right" w:pos="9360"/>
-      </w:tabs>
-      <w:ind w:left="864"/>
-    </w:pPr>
-  </w:style>
-  <w:style w:type="paragraph" w:styleId="Cabealho">
-    <w:name w:val="header"/>
-    <w:basedOn w:val="Normal"/>
-    <w:semiHidden/>
-    <w:pPr>
-      <w:tabs>
-        <w:tab w:val="center" w:pos="4320"/>
-        <w:tab w:val="right" w:pos="8640"/>
-      </w:tabs>
-    </w:pPr>
-  </w:style>
-  <w:style w:type="paragraph" w:styleId="Rodap">
-    <w:name w:val="footer"/>
-    <w:basedOn w:val="Normal"/>
-    <w:semiHidden/>
-    <w:pPr>
-      <w:tabs>
-        <w:tab w:val="center" w:pos="4320"/>
-        <w:tab w:val="right" w:pos="8640"/>
-      </w:tabs>
-    </w:pPr>
-  </w:style>
-  <w:style w:type="character" w:styleId="Nmerodepgina">
-    <w:name w:val="page number"/>
-    <w:basedOn w:val="Fontepargpadro"/>
-    <w:semiHidden/>
-  </w:style>
-  <w:style w:type="paragraph" w:customStyle="1" w:styleId="Paragraph1">
-    <w:name w:val="Paragraph1"/>
-    <w:basedOn w:val="Normal"/>
-    <w:pPr>
-      <w:spacing w:before="80" w:line="240" w:lineRule="auto"/>
-      <w:jc w:val="both"/>
-    </w:pPr>
-  </w:style>
-  <w:style w:type="paragraph" w:customStyle="1" w:styleId="Tabletext">
-    <w:name w:val="Tabletext"/>
-    <w:basedOn w:val="Normal"/>
-    <w:pPr>
-      <w:keepLines/>
-      <w:spacing w:after="120"/>
-    </w:pPr>
-  </w:style>
-  <w:style w:type="paragraph" w:styleId="Corpodetexto">
-    <w:name w:val="Body Text"/>
-    <w:basedOn w:val="Normal"/>
-    <w:semiHidden/>
-    <w:pPr>
-      <w:keepLines/>
-      <w:spacing w:after="120"/>
-      <w:ind w:left="720"/>
-    </w:pPr>
-  </w:style>
-  <w:style w:type="paragraph" w:customStyle="1" w:styleId="Paragraph3">
-    <w:name w:val="Paragraph3"/>
-    <w:basedOn w:val="Normal"/>
-    <w:pPr>
-      <w:spacing w:before="80" w:line="240" w:lineRule="auto"/>
-      <w:ind w:left="1530"/>
-      <w:jc w:val="both"/>
-    </w:pPr>
-  </w:style>
-  <w:style w:type="paragraph" w:styleId="NormalWeb">
-    <w:name w:val="Normal (Web)"/>
-    <w:basedOn w:val="Normal"/>
-    <w:semiHidden/>
-    <w:pPr>
-      <w:widowControl/>
-      <w:spacing w:before="100" w:beforeAutospacing="1" w:after="100" w:afterAutospacing="1" w:line="240" w:lineRule="auto"/>
-    </w:pPr>
-    <w:rPr>
-      <w:rFonts w:ascii="Arial" w:hAnsi="Arial" w:cs="Arial"/>
-    </w:rPr>
-  </w:style>
-  <w:style w:type="character" w:styleId="Refdenotaderodap">
-    <w:name w:val="footnote reference"/>
-    <w:basedOn w:val="Fontepargpadro"/>
-    <w:semiHidden/>
-    <w:rPr>
-      <w:sz w:val="20"/>
-      <w:vertAlign w:val="superscript"/>
-    </w:rPr>
-  </w:style>
-  <w:style w:type="paragraph" w:styleId="Textodenotaderodap">
-    <w:name w:val="footnote text"/>
-    <w:basedOn w:val="Normal"/>
-    <w:semiHidden/>
-    <w:pPr>
-      <w:keepNext/>
-      <w:keepLines/>
-      <w:pBdr>
-        <w:bottom w:val="single" w:sz="6" w:space="0" w:color="000000"/>
-      </w:pBdr>
-      <w:spacing w:before="40" w:after="40"/>
-      <w:ind w:left="360" w:hanging="360"/>
-    </w:pPr>
-    <w:rPr>
-      <w:rFonts w:ascii="Helvetica" w:hAnsi="Helvetica"/>
-      <w:sz w:val="16"/>
-    </w:rPr>
-  </w:style>
-  <w:style w:type="paragraph" w:styleId="MapadoDocumento">
-    <w:name w:val="Document Map"/>
-    <w:basedOn w:val="Normal"/>
-    <w:semiHidden/>
-    <w:pPr>
-      <w:shd w:val="clear" w:color="auto" w:fill="000080"/>
-    </w:pPr>
-    <w:rPr>
-      <w:rFonts w:ascii="Tahoma" w:hAnsi="Tahoma"/>
-    </w:rPr>
-  </w:style>
-  <w:style w:type="paragraph" w:customStyle="1" w:styleId="Paragraph4">
-    <w:name w:val="Paragraph4"/>
-    <w:basedOn w:val="Normal"/>
-    <w:pPr>
-      <w:spacing w:before="80" w:line="240" w:lineRule="auto"/>
-      <w:ind w:left="2250"/>
-      <w:jc w:val="both"/>
-    </w:pPr>
-  </w:style>
-  <w:style w:type="paragraph" w:styleId="Sumrio4">
-    <w:name w:val="toc 4"/>
-    <w:basedOn w:val="Normal"/>
-    <w:next w:val="Normal"/>
-    <w:semiHidden/>
-    <w:pPr>
-      <w:ind w:left="600"/>
-    </w:pPr>
-  </w:style>
-  <w:style w:type="paragraph" w:styleId="Sumrio5">
-    <w:name w:val="toc 5"/>
-    <w:basedOn w:val="Normal"/>
-    <w:next w:val="Normal"/>
-    <w:semiHidden/>
-    <w:pPr>
-      <w:ind w:left="800"/>
-    </w:pPr>
-  </w:style>
-  <w:style w:type="paragraph" w:styleId="Sumrio6">
-    <w:name w:val="toc 6"/>
-    <w:basedOn w:val="Normal"/>
-    <w:next w:val="Normal"/>
-    <w:semiHidden/>
-    <w:pPr>
-      <w:ind w:left="1000"/>
-    </w:pPr>
-  </w:style>
-  <w:style w:type="paragraph" w:styleId="Sumrio7">
-    <w:name w:val="toc 7"/>
-    <w:basedOn w:val="Normal"/>
-    <w:next w:val="Normal"/>
-    <w:semiHidden/>
-    <w:pPr>
-      <w:ind w:left="1200"/>
-    </w:pPr>
-  </w:style>
-  <w:style w:type="paragraph" w:styleId="Sumrio8">
-    <w:name w:val="toc 8"/>
-    <w:basedOn w:val="Normal"/>
-    <w:next w:val="Normal"/>
-    <w:semiHidden/>
-    <w:pPr>
-      <w:ind w:left="1400"/>
-    </w:pPr>
-  </w:style>
-  <w:style w:type="paragraph" w:styleId="Sumrio9">
-    <w:name w:val="toc 9"/>
-    <w:basedOn w:val="Normal"/>
-    <w:next w:val="Normal"/>
-    <w:semiHidden/>
-    <w:pPr>
-      <w:ind w:left="1600"/>
-    </w:pPr>
-  </w:style>
-  <w:style w:type="paragraph" w:customStyle="1" w:styleId="MainTitle">
-    <w:name w:val="Main Title"/>
-    <w:basedOn w:val="Normal"/>
-    <w:pPr>
-      <w:spacing w:before="480" w:after="60" w:line="240" w:lineRule="auto"/>
-      <w:jc w:val="center"/>
-    </w:pPr>
-    <w:rPr>
-      <w:rFonts w:ascii="Arial" w:hAnsi="Arial"/>
-      <w:b/>
-      <w:kern w:val="28"/>
-      <w:sz w:val="32"/>
-    </w:rPr>
-  </w:style>
-  <w:style w:type="paragraph" w:styleId="Corpodetexto2">
-    <w:name w:val="Body Text 2"/>
-    <w:basedOn w:val="Normal"/>
-    <w:semiHidden/>
-    <w:rPr>
-      <w:i/>
-      <w:color w:val="0000FF"/>
-    </w:rPr>
-  </w:style>
-  <w:style w:type="paragraph" w:styleId="Recuodecorpodetexto">
-    <w:name w:val="Body Text Indent"/>
-    <w:basedOn w:val="Normal"/>
-    <w:semiHidden/>
-    <w:pPr>
-      <w:ind w:left="720"/>
-    </w:pPr>
-    <w:rPr>
-      <w:i/>
-      <w:color w:val="0000FF"/>
-      <w:u w:val="single"/>
-    </w:rPr>
-  </w:style>
-  <w:style w:type="paragraph" w:customStyle="1" w:styleId="Body">
-    <w:name w:val="Body"/>
-    <w:basedOn w:val="Normal"/>
-    <w:pPr>
-      <w:widowControl/>
-      <w:spacing w:before="120" w:line="240" w:lineRule="auto"/>
-      <w:jc w:val="both"/>
-    </w:pPr>
-    <w:rPr>
-      <w:rFonts w:ascii="Book Antiqua" w:hAnsi="Book Antiqua"/>
-    </w:rPr>
-  </w:style>
-  <w:style w:type="paragraph" w:customStyle="1" w:styleId="Bullet">
-    <w:name w:val="Bullet"/>
-    <w:basedOn w:val="Normal"/>
-    <w:pPr>
-      <w:widowControl/>
-      <w:numPr>
-        <w:numId w:val="31"/>
-      </w:numPr>
-      <w:tabs>
-        <w:tab w:val="left" w:pos="720"/>
-      </w:tabs>
-      <w:spacing w:before="120" w:line="240" w:lineRule="auto"/>
-      <w:ind w:right="360"/>
-      <w:jc w:val="both"/>
-    </w:pPr>
-    <w:rPr>
-      <w:rFonts w:ascii="Book Antiqua" w:hAnsi="Book Antiqua"/>
-    </w:rPr>
-  </w:style>
-  <w:style w:type="paragraph" w:customStyle="1" w:styleId="InfoBlue">
-    <w:name w:val="InfoBlue"/>
-    <w:basedOn w:val="Normal"/>
-    <w:next w:val="Corpodetexto"/>
-    <w:pPr>
-      <w:widowControl/>
-      <w:tabs>
-        <w:tab w:val="left" w:pos="540"/>
-        <w:tab w:val="left" w:pos="1260"/>
-      </w:tabs>
-      <w:spacing w:after="120"/>
-    </w:pPr>
-    <w:rPr>
-      <w:rFonts w:ascii="Times" w:hAnsi="Times"/>
-      <w:iCs/>
-      <w:color w:val="0000FF"/>
-    </w:rPr>
-  </w:style>
-  <w:style w:type="character" w:styleId="Hyperlink">
-    <w:name w:val="Hyperlink"/>
-    <w:basedOn w:val="Fontepargpadro"/>
-    <w:semiHidden/>
-    <w:rPr>
-      <w:color w:val="0000FF"/>
-      <w:u w:val="single"/>
-    </w:rPr>
-  </w:style>
-  <w:style w:type="paragraph" w:customStyle="1" w:styleId="infoblue0">
-    <w:name w:val="infoblue"/>
-    <w:basedOn w:val="Normal"/>
-    <w:pPr>
-      <w:widowControl/>
-      <w:spacing w:before="100" w:beforeAutospacing="1" w:after="100" w:afterAutospacing="1" w:line="240" w:lineRule="auto"/>
-    </w:pPr>
-    <w:rPr>
-      <w:sz w:val="24"/>
-      <w:szCs w:val="24"/>
-    </w:rPr>
-  </w:style>
-  <w:style w:type="paragraph" w:styleId="Corpodetexto3">
-    <w:name w:val="Body Text 3"/>
-    <w:basedOn w:val="Normal"/>
-    <w:semiHidden/>
-    <w:rPr>
-      <w:i/>
-      <w:iCs/>
-      <w:color w:val="0000FF"/>
-      <w:sz w:val="18"/>
-    </w:rPr>
-  </w:style>
-  <w:style w:type="character" w:customStyle="1" w:styleId="InfoBlueChar">
-    <w:name w:val="InfoBlue Char"/>
-    <w:basedOn w:val="Fontepargpadro"/>
-    <w:rPr>
-      <w:rFonts w:ascii="Times" w:hAnsi="Times"/>
-      <w:iCs/>
-      <w:color w:val="0000FF"/>
-      <w:lang w:val="en-US" w:eastAsia="en-US" w:bidi="ar-SA"/>
-    </w:rPr>
-  </w:style>
-  <w:style w:type="paragraph" w:customStyle="1" w:styleId="TabelaNORM2ParaRede">
-    <w:name w:val="Tabela NORM 2 ParaRede"/>
-    <w:basedOn w:val="Normal"/>
-    <w:pPr>
-      <w:keepLines/>
-      <w:widowControl/>
-      <w:tabs>
-        <w:tab w:val="left" w:pos="1260"/>
-      </w:tabs>
-      <w:spacing w:before="60" w:after="60" w:line="300" w:lineRule="exact"/>
-      <w:ind w:left="113" w:right="113"/>
-    </w:pPr>
-    <w:rPr>
-      <w:rFonts w:ascii="Verdana" w:hAnsi="Verdana"/>
-      <w:bCs/>
-      <w:color w:val="000000"/>
-      <w:sz w:val="16"/>
-      <w:szCs w:val="16"/>
-      <w:lang w:val="pt-PT" w:eastAsia="pt-PT"/>
-    </w:rPr>
-  </w:style>
-  <w:style w:type="paragraph" w:customStyle="1" w:styleId="bullet1pararede">
-    <w:name w:val="bullet1pararede"/>
-    <w:basedOn w:val="Normal"/>
-    <w:pPr>
-      <w:widowControl/>
-      <w:spacing w:before="100" w:beforeAutospacing="1" w:after="100" w:afterAutospacing="1" w:line="240" w:lineRule="auto"/>
-    </w:pPr>
-    <w:rPr>
-      <w:rFonts w:ascii="Arial" w:hAnsi="Arial" w:cs="Arial"/>
-    </w:rPr>
-  </w:style>
-  <w:style w:type="paragraph" w:customStyle="1" w:styleId="Textodebalo1">
-    <w:name w:val="Texto de balão1"/>
-    <w:basedOn w:val="Normal"/>
-    <w:semiHidden/>
-    <w:rPr>
-      <w:rFonts w:ascii="Tahoma" w:hAnsi="Tahoma" w:cs="Tahoma"/>
-      <w:sz w:val="16"/>
-      <w:szCs w:val="16"/>
-    </w:rPr>
-  </w:style>
-  <w:style w:type="character" w:customStyle="1" w:styleId="hps">
-    <w:name w:val="hps"/>
-    <w:basedOn w:val="Fontepargpadro"/>
-    <w:rsid w:val="00BD5309"/>
-  </w:style>
-  <w:style w:type="paragraph" w:styleId="PargrafodaLista">
-    <w:name w:val="List Paragraph"/>
-    <w:basedOn w:val="Normal"/>
-    <w:uiPriority w:val="34"/>
-    <w:qFormat/>
-    <w:rsid w:val="00182555"/>
-    <w:pPr>
-      <w:ind w:left="720"/>
-      <w:contextualSpacing/>
-    </w:pPr>
-  </w:style>
-  <w:style w:type="table" w:styleId="Tabelacomgrade">
-    <w:name w:val="Table Grid"/>
-    <w:basedOn w:val="Tabelanormal"/>
-    <w:uiPriority w:val="39"/>
-    <w:rsid w:val="004F4193"/>
-    <w:tblPr>
-      <w:tblInd w:w="0" w:type="dxa"/>
-      <w:tblBorders>
-        <w:top w:val="single" w:sz="4" w:space="0" w:color="auto"/>
-        <w:left w:val="single" w:sz="4" w:space="0" w:color="auto"/>
-        <w:bottom w:val="single" w:sz="4" w:space="0" w:color="auto"/>
-        <w:right w:val="single" w:sz="4" w:space="0" w:color="auto"/>
-        <w:insideH w:val="single" w:sz="4" w:space="0" w:color="auto"/>
-        <w:insideV w:val="single" w:sz="4" w:space="0" w:color="auto"/>
-      </w:tblBorders>
-      <w:tblCellMar>
-        <w:top w:w="0" w:type="dxa"/>
-        <w:left w:w="108" w:type="dxa"/>
-        <w:bottom w:w="0" w:type="dxa"/>
-        <w:right w:w="108" w:type="dxa"/>
-      </w:tblCellMar>
-    </w:tblPr>
-  </w:style>
-  <w:style w:type="paragraph" w:styleId="Textodebalo">
-    <w:name w:val="Balloon Text"/>
-    <w:basedOn w:val="Normal"/>
-    <w:link w:val="TextodebaloChar"/>
-    <w:uiPriority w:val="99"/>
-    <w:semiHidden/>
-    <w:unhideWhenUsed/>
-    <w:rsid w:val="00544415"/>
-    <w:pPr>
-      <w:spacing w:line="240" w:lineRule="auto"/>
-    </w:pPr>
-    <w:rPr>
-      <w:rFonts w:ascii="Tahoma" w:hAnsi="Tahoma" w:cs="Tahoma"/>
-      <w:sz w:val="16"/>
-      <w:szCs w:val="16"/>
-    </w:rPr>
-  </w:style>
-  <w:style w:type="character" w:customStyle="1" w:styleId="TextodebaloChar">
-    <w:name w:val="Texto de balão Char"/>
-    <w:basedOn w:val="Fontepargpadro"/>
-    <w:link w:val="Textodebalo"/>
-    <w:uiPriority w:val="99"/>
-    <w:semiHidden/>
-    <w:rsid w:val="00544415"/>
-    <w:rPr>
-      <w:rFonts w:ascii="Tahoma" w:hAnsi="Tahoma" w:cs="Tahoma"/>
-      <w:sz w:val="16"/>
-      <w:szCs w:val="16"/>
-      <w:lang w:eastAsia="en-US"/>
-    </w:rPr>
-  </w:style>
-  <w:style w:type="character" w:styleId="Forte">
-    <w:name w:val="Strong"/>
-    <w:basedOn w:val="Fontepargpadro"/>
-    <w:qFormat/>
-    <w:rsid w:val="00544415"/>
-    <w:rPr>
-      <w:b/>
-      <w:bCs/>
-    </w:rPr>
-  </w:style>
-</w:styles>
-</file>
-
-<file path=word/stylesWithEffects.xml><?xml version="1.0" encoding="utf-8"?>
-<w:styles xmlns:wpc="http://schemas.microsoft.com/office/word/2010/wordprocessingCanvas" xmlns:mc="http://schemas.openxmlformats.org/markup-compatibility/2006" xmlns:o="urn:schemas-microsoft-com:office:office" xmlns:r="http://schemas.openxmlformats.org/officeDocument/2006/relationships" xmlns:m="http://schemas.openxmlformats.org/officeDocument/2006/math" xmlns:v="urn:schemas-microsoft-com:vml" xmlns:wp14="http://schemas.microsoft.com/office/word/2010/wordprocessingDrawing" xmlns:wp="http://schemas.openxmlformats.org/drawingml/2006/wordprocessingDrawing" xmlns:w10="urn:schemas-microsoft-com:office:word" xmlns:w="http://schemas.openxmlformats.org/wordprocessingml/2006/main" xmlns:w14="http://schemas.microsoft.com/office/word/2010/wordml" xmlns:wpg="http://schemas.microsoft.com/office/word/2010/wordprocessingGroup" xmlns:wpi="http://schemas.microsoft.com/office/word/2010/wordprocessingInk" xmlns:wne="http://schemas.microsoft.com/office/word/2006/wordml" xmlns:wps="http://schemas.microsoft.com/office/word/2010/wordprocessingShape" mc:Ignorable="w14 wp14">
-  <w:docDefaults>
-    <w:rPrDefault>
-      <w:rPr>
-        <w:rFonts w:ascii="Times New Roman" w:eastAsia="Times New Roman" w:hAnsi="Times New Roman" w:cs="Times New Roman"/>
-        <w:lang w:val="pt-BR" w:eastAsia="pt-BR" w:bidi="ar-SA"/>
-      </w:rPr>
-    </w:rPrDefault>
-    <w:pPrDefault/>
-  </w:docDefaults>
-  <w:latentStyles w:defLockedState="0" w:defUIPriority="99" w:defSemiHidden="1" w:defUnhideWhenUsed="1" w:defQFormat="0" w:count="267">
-    <w:lsdException w:name="Normal" w:semiHidden="0" w:uiPriority="0" w:unhideWhenUsed="0" w:qFormat="1"/>
-    <w:lsdException w:name="heading 1" w:semiHidden="0" w:uiPriority="9" w:unhideWhenUsed="0" w:qFormat="1"/>
-    <w:lsdException w:name="heading 2" w:semiHidden="0" w:uiPriority="9" w:unhideWhenUsed="0" w:qFormat="1"/>
-    <w:lsdException w:name="heading 3" w:semiHidden="0" w:uiPriority="9" w:unhideWhenUsed="0" w:qFormat="1"/>
-    <w:lsdException w:name="heading 4" w:semiHidden="0" w:uiPriority="9" w:unhideWhenUsed="0" w:qFormat="1"/>
-    <w:lsdException w:name="heading 5" w:semiHidden="0" w:uiPriority="9" w:unhideWhenUsed="0" w:qFormat="1"/>
-    <w:lsdException w:name="heading 6" w:semiHidden="0" w:uiPriority="9" w:unhideWhenUsed="0" w:qFormat="1"/>
-    <w:lsdException w:name="heading 7" w:semiHidden="0" w:uiPriority="9" w:unhideWhenUsed="0" w:qFormat="1"/>
-    <w:lsdException w:name="heading 8" w:semiHidden="0" w:uiPriority="9" w:unhideWhenUsed="0" w:qFormat="1"/>
-    <w:lsdException w:name="heading 9" w:semiHidden="0" w:uiPriority="9" w:unhideWhenUsed="0" w:qFormat="1"/>
-    <w:lsdException w:name="toc 1" w:uiPriority="39"/>
-    <w:lsdException w:name="toc 2" w:uiPriority="39"/>
-    <w:lsdException w:name="toc 3" w:uiPriority="39"/>
-    <w:lsdException w:name="toc 4" w:uiPriority="39"/>
-    <w:lsdException w:name="toc 5" w:uiPriority="39"/>
-    <w:lsdException w:name="toc 6" w:uiPriority="39"/>
-    <w:lsdException w:name="toc 7" w:uiPriority="39"/>
-    <w:lsdException w:name="toc 8" w:uiPriority="39"/>
-    <w:lsdException w:name="toc 9" w:uiPriority="39"/>
-    <w:lsdException w:name="caption" w:uiPriority="35" w:qFormat="1"/>
-    <w:lsdException w:name="Title" w:semiHidden="0" w:uiPriority="10" w:unhideWhenUsed="0" w:qFormat="1"/>
-    <w:lsdException w:name="Default Paragraph Font" w:uiPriority="1"/>
-    <w:lsdException w:name="Subtitle" w:semiHidden="0" w:uiPriority="11" w:unhideWhenUsed="0" w:qFormat="1"/>
-    <w:lsdException w:name="Strong" w:semiHidden="0" w:uiPriority="0" w:unhideWhenUsed="0" w:qFormat="1"/>
-    <w:lsdException w:name="Emphasis" w:semiHidden="0" w:uiPriority="20" w:unhideWhenUsed="0" w:qFormat="1"/>
-    <w:lsdException w:name="Normal (Web)" w:uiPriority="0"/>
-    <w:lsdException w:name="Table Grid" w:semiHidden="0" w:uiPriority="39" w:unhideWhenUsed="0"/>
-    <w:lsdException w:name="Placeholder Text" w:unhideWhenUsed="0"/>
-    <w:lsdException w:name="No Spacing" w:semiHidden="0" w:uiPriority="1" w:unhideWhenUsed="0" w:qFormat="1"/>
-    <w:lsdException w:name="Light Shading" w:semiHidden="0" w:uiPriority="60" w:unhideWhenUsed="0"/>
-    <w:lsdException w:name="Light List" w:semiHidden="0" w:uiPriority="61" w:unhideWhenUsed="0"/>
-    <w:lsdException w:name="Light Grid" w:semiHidden="0" w:uiPriority="62" w:unhideWhenUsed="0"/>
-    <w:lsdException w:name="Medium Shading 1" w:semiHidden="0" w:uiPriority="63" w:unhideWhenUsed="0"/>
-    <w:lsdException w:name="Medium Shading 2" w:semiHidden="0" w:uiPriority="64" w:unhideWhenUsed="0"/>
-    <w:lsdException w:name="Medium List 1" w:semiHidden="0" w:uiPriority="65" w:unhideWhenUsed="0"/>
-    <w:lsdException w:name="Medium List 2" w:semiHidden="0" w:uiPriority="66" w:unhideWhenUsed="0"/>
-    <w:lsdException w:name="Medium Grid 1" w:semiHidden="0" w:uiPriority="67" w:unhideWhenUsed="0"/>
-    <w:lsdException w:name="Medium Grid 2" w:semiHidden="0" w:uiPriority="68" w:unhideWhenUsed="0"/>
-    <w:lsdException w:name="Medium Grid 3" w:semiHidden="0" w:uiPriority="69" w:unhideWhenUsed="0"/>
-    <w:lsdException w:name="Dark List" w:semiHidden="0" w:uiPriority="70" w:unhideWhenUsed="0"/>
-    <w:lsdException w:name="Colorful Shading" w:semiHidden="0" w:uiPriority="71" w:unhideWhenUsed="0"/>
-    <w:lsdException w:name="Colorful List" w:semiHidden="0" w:uiPriority="72" w:unhideWhenUsed="0"/>
-    <w:lsdException w:name="Colorful Grid" w:semiHidden="0" w:uiPriority="73" w:unhideWhenUsed="0"/>
-    <w:lsdException w:name="Light Shading Accent 1" w:semiHidden="0" w:uiPriority="60" w:unhideWhenUsed="0"/>
-    <w:lsdException w:name="Light List Accent 1" w:semiHidden="0" w:uiPriority="61" w:unhideWhenUsed="0"/>
-    <w:lsdException w:name="Light Grid Accent 1" w:semiHidden="0" w:uiPriority="62" w:unhideWhenUsed="0"/>
-    <w:lsdException w:name="Medium Shading 1 Accent 1" w:semiHidden="0" w:uiPriority="63" w:unhideWhenUsed="0"/>
-    <w:lsdException w:name="Medium Shading 2 Accent 1" w:semiHidden="0" w:uiPriority="64" w:unhideWhenUsed="0"/>
-    <w:lsdException w:name="Medium List 1 Accent 1" w:semiHidden="0" w:uiPriority="65" w:unhideWhenUsed="0"/>
-    <w:lsdException w:name="Revision" w:unhideWhenUsed="0"/>
-    <w:lsdException w:name="List Paragraph" w:semiHidden="0" w:uiPriority="34" w:unhideWhenUsed="0" w:qFormat="1"/>
-    <w:lsdException w:name="Quote" w:semiHidden="0" w:uiPriority="29" w:unhideWhenUsed="0" w:qFormat="1"/>
-    <w:lsdException w:name="Intense Quote" w:semiHidden="0" w:uiPriority="30" w:unhideWhenUsed="0" w:qFormat="1"/>
-    <w:lsdException w:name="Medium List 2 Accent 1" w:semiHidden="0" w:uiPriority="66" w:unhideWhenUsed="0"/>
-    <w:lsdException w:name="Medium Grid 1 Accent 1" w:semiHidden="0" w:uiPriority="67" w:unhideWhenUsed="0"/>
-    <w:lsdException w:name="Medium Grid 2 Accent 1" w:semiHidden="0" w:uiPriority="68" w:unhideWhenUsed="0"/>
-    <w:lsdException w:name="Medium Grid 3 Accent 1" w:semiHidden="0" w:uiPriority="69" w:unhideWhenUsed="0"/>
-    <w:lsdException w:name="Dark List Accent 1" w:semiHidden="0" w:uiPriority="70" w:unhideWhenUsed="0"/>
-    <w:lsdException w:name="Colorful Shading Accent 1" w:semiHidden="0" w:uiPriority="71" w:unhideWhenUsed="0"/>
-    <w:lsdException w:name="Colorful List Accent 1" w:semiHidden="0" w:uiPriority="72" w:unhideWhenUsed="0"/>
-    <w:lsdException w:name="Colorful Grid Accent 1" w:semiHidden="0" w:uiPriority="73" w:unhideWhenUsed="0"/>
-    <w:lsdException w:name="Light Shading Accent 2" w:semiHidden="0" w:uiPriority="60" w:unhideWhenUsed="0"/>
-    <w:lsdException w:name="Light List Accent 2" w:semiHidden="0" w:uiPriority="61" w:unhideWhenUsed="0"/>
-    <w:lsdException w:name="Light Grid Accent 2" w:semiHidden="0" w:uiPriority="62" w:unhideWhenUsed="0"/>
-    <w:lsdException w:name="Medium Shading 1 Accent 2" w:semiHidden="0" w:uiPriority="63" w:unhideWhenUsed="0"/>
-    <w:lsdException w:name="Medium Shading 2 Accent 2" w:semiHidden="0" w:uiPriority="64" w:unhideWhenUsed="0"/>
-    <w:lsdException w:name="Medium List 1 Accent 2" w:semiHidden="0" w:uiPriority="65" w:unhideWhenUsed="0"/>
-    <w:lsdException w:name="Medium List 2 Accent 2" w:semiHidden="0" w:uiPriority="66" w:unhideWhenUsed="0"/>
-    <w:lsdException w:name="Medium Grid 1 Accent 2" w:semiHidden="0" w:uiPriority="67" w:unhideWhenUsed="0"/>
-    <w:lsdException w:name="Medium Grid 2 Accent 2" w:semiHidden="0" w:uiPriority="68" w:unhideWhenUsed="0"/>
-    <w:lsdException w:name="Medium Grid 3 Accent 2" w:semiHidden="0" w:uiPriority="69" w:unhideWhenUsed="0"/>
-    <w:lsdException w:name="Dark List Accent 2" w:semiHidden="0" w:uiPriority="70" w:unhideWhenUsed="0"/>
-    <w:lsdException w:name="Colorful Shading Accent 2" w:semiHidden="0" w:uiPriority="71" w:unhideWhenUsed="0"/>
-    <w:lsdException w:name="Colorful List Accent 2" w:semiHidden="0" w:uiPriority="72" w:unhideWhenUsed="0"/>
-    <w:lsdException w:name="Colorful Grid Accent 2" w:semiHidden="0" w:uiPriority="73" w:unhideWhenUsed="0"/>
-    <w:lsdException w:name="Light Shading Accent 3" w:semiHidden="0" w:uiPriority="60" w:unhideWhenUsed="0"/>
-    <w:lsdException w:name="Light List Accent 3" w:semiHidden="0" w:uiPriority="61" w:unhideWhenUsed="0"/>
-    <w:lsdException w:name="Light Grid Accent 3" w:semiHidden="0" w:uiPriority="62" w:unhideWhenUsed="0"/>
-    <w:lsdException w:name="Medium Shading 1 Accent 3" w:semiHidden="0" w:uiPriority="63" w:unhideWhenUsed="0"/>
-    <w:lsdException w:name="Medium Shading 2 Accent 3" w:semiHidden="0" w:uiPriority="64" w:unhideWhenUsed="0"/>
-    <w:lsdException w:name="Medium List 1 Accent 3" w:semiHidden="0" w:uiPriority="65" w:unhideWhenUsed="0"/>
-    <w:lsdException w:name="Medium List 2 Accent 3" w:semiHidden="0" w:uiPriority="66" w:unhideWhenUsed="0"/>
-    <w:lsdException w:name="Medium Grid 1 Accent 3" w:semiHidden="0" w:uiPriority="67" w:unhideWhenUsed="0"/>
-    <w:lsdException w:name="Medium Grid 2 Accent 3" w:semiHidden="0" w:uiPriority="68" w:unhideWhenUsed="0"/>
-    <w:lsdException w:name="Medium Grid 3 Accent 3" w:semiHidden="0" w:uiPriority="69" w:unhideWhenUsed="0"/>
-    <w:lsdException w:name="Dark List Accent 3" w:semiHidden="0" w:uiPriority="70" w:unhideWhenUsed="0"/>
-    <w:lsdException w:name="Colorful Shading Accent 3" w:semiHidden="0" w:uiPriority="71" w:unhideWhenUsed="0"/>
-    <w:lsdException w:name="Colorful List Accent 3" w:semiHidden="0" w:uiPriority="72" w:unhideWhenUsed="0"/>
-    <w:lsdException w:name="Colorful Grid Accent 3" w:semiHidden="0" w:uiPriority="73" w:unhideWhenUsed="0"/>
-    <w:lsdException w:name="Light Shading Accent 4" w:semiHidden="0" w:uiPriority="60" w:unhideWhenUsed="0"/>
-    <w:lsdException w:name="Light List Accent 4" w:semiHidden="0" w:uiPriority="61" w:unhideWhenUsed="0"/>
-    <w:lsdException w:name="Light Grid Accent 4" w:semiHidden="0" w:uiPriority="62" w:unhideWhenUsed="0"/>
-    <w:lsdException w:name="Medium Shading 1 Accent 4" w:semiHidden="0" w:uiPriority="63" w:unhideWhenUsed="0"/>
-    <w:lsdException w:name="Medium Shading 2 Accent 4" w:semiHidden="0" w:uiPriority="64" w:unhideWhenUsed="0"/>
-    <w:lsdException w:name="Medium List 1 Accent 4" w:semiHidden="0" w:uiPriority="65" w:unhideWhenUsed="0"/>
-    <w:lsdException w:name="Medium List 2 Accent 4" w:semiHidden="0" w:uiPriority="66" w:unhideWhenUsed="0"/>
-    <w:lsdException w:name="Medium Grid 1 Accent 4" w:semiHidden="0" w:uiPriority="67" w:unhideWhenUsed="0"/>
-    <w:lsdException w:name="Medium Grid 2 Accent 4" w:semiHidden="0" w:uiPriority="68" w:unhideWhenUsed="0"/>
-    <w:lsdException w:name="Medium Grid 3 Accent 4" w:semiHidden="0" w:uiPriority="69" w:unhideWhenUsed="0"/>
-    <w:lsdException w:name="Dark List Accent 4" w:semiHidden="0" w:uiPriority="70" w:unhideWhenUsed="0"/>
-    <w:lsdException w:name="Colorful Shading Accent 4" w:semiHidden="0" w:uiPriority="71" w:unhideWhenUsed="0"/>
-    <w:lsdException w:name="Colorful List Accent 4" w:semiHidden="0" w:uiPriority="72" w:unhideWhenUsed="0"/>
-    <w:lsdException w:name="Colorful Grid Accent 4" w:semiHidden="0" w:uiPriority="73" w:unhideWhenUsed="0"/>
-    <w:lsdException w:name="Light Shading Accent 5" w:semiHidden="0" w:uiPriority="60" w:unhideWhenUsed="0"/>
-    <w:lsdException w:name="Light List Accent 5" w:semiHidden="0" w:uiPriority="61" w:unhideWhenUsed="0"/>
-    <w:lsdException w:name="Light Grid Accent 5" w:semiHidden="0" w:uiPriority="62" w:unhideWhenUsed="0"/>
-    <w:lsdException w:name="Medium Shading 1 Accent 5" w:semiHidden="0" w:uiPriority="63" w:unhideWhenUsed="0"/>
-    <w:lsdException w:name="Medium Shading 2 Accent 5" w:semiHidden="0" w:uiPriority="64" w:unhideWhenUsed="0"/>
-    <w:lsdException w:name="Medium List 1 Accent 5" w:semiHidden="0" w:uiPriority="65" w:unhideWhenUsed="0"/>
-    <w:lsdException w:name="Medium List 2 Accent 5" w:semiHidden="0" w:uiPriority="66" w:unhideWhenUsed="0"/>
-    <w:lsdException w:name="Medium Grid 1 Accent 5" w:semiHidden="0" w:uiPriority="67" w:unhideWhenUsed="0"/>
-    <w:lsdException w:name="Medium Grid 2 Accent 5" w:semiHidden="0" w:uiPriority="68" w:unhideWhenUsed="0"/>
-    <w:lsdException w:name="Medium Grid 3 Accent 5" w:semiHidden="0" w:uiPriority="69" w:unhideWhenUsed="0"/>
-    <w:lsdException w:name="Dark List Accent 5" w:semiHidden="0" w:uiPriority="70" w:unhideWhenUsed="0"/>
-    <w:lsdException w:name="Colorful Shading Accent 5" w:semiHidden="0" w:uiPriority="71" w:unhideWhenUsed="0"/>
-    <w:lsdException w:name="Colorful List Accent 5" w:semiHidden="0" w:uiPriority="72" w:unhideWhenUsed="0"/>
-    <w:lsdException w:name="Colorful Grid Accent 5" w:semiHidden="0" w:uiPriority="73" w:unhideWhenUsed="0"/>
-    <w:lsdException w:name="Light Shading Accent 6" w:semiHidden="0" w:uiPriority="60" w:unhideWhenUsed="0"/>
-    <w:lsdException w:name="Light List Accent 6" w:semiHidden="0" w:uiPriority="61" w:unhideWhenUsed="0"/>
-    <w:lsdException w:name="Light Grid Accent 6" w:semiHidden="0" w:uiPriority="62" w:unhideWhenUsed="0"/>
-    <w:lsdException w:name="Medium Shading 1 Accent 6" w:semiHidden="0" w:uiPriority="63" w:unhideWhenUsed="0"/>
-    <w:lsdException w:name="Medium Shading 2 Accent 6" w:semiHidden="0" w:uiPriority="64" w:unhideWhenUsed="0"/>
-    <w:lsdException w:name="Medium List 1 Accent 6" w:semiHidden="0" w:uiPriority="65" w:unhideWhenUsed="0"/>
-    <w:lsdException w:name="Medium List 2 Accent 6" w:semiHidden="0" w:uiPriority="66" w:unhideWhenUsed="0"/>
-    <w:lsdException w:name="Medium Grid 1 Accent 6" w:semiHidden="0" w:uiPriority="67" w:unhideWhenUsed="0"/>
-    <w:lsdException w:name="Medium Grid 2 Accent 6" w:semiHidden="0" w:uiPriority="68" w:unhideWhenUsed="0"/>
-    <w:lsdException w:name="Medium Grid 3 Accent 6" w:semiHidden="0" w:uiPriority="69" w:unhideWhenUsed="0"/>
-    <w:lsdException w:name="Dark List Accent 6" w:semiHidden="0" w:uiPriority="70" w:unhideWhenUsed="0"/>
-    <w:lsdException w:name="Colorful Shading Accent 6" w:semiHidden="0" w:uiPriority="71" w:unhideWhenUsed="0"/>
-    <w:lsdException w:name="Colorful List Accent 6" w:semiHidden="0" w:uiPriority="72" w:unhideWhenUsed="0"/>
-    <w:lsdException w:name="Colorful Grid Accent 6" w:semiHidden="0" w:uiPriority="73" w:unhideWhenUsed="0"/>
-    <w:lsdException w:name="Subtle Emphasis" w:semiHidden="0" w:uiPriority="19" w:unhideWhenUsed="0" w:qFormat="1"/>
-    <w:lsdException w:name="Intense Emphasis" w:semiHidden="0" w:uiPriority="21" w:unhideWhenUsed="0" w:qFormat="1"/>
-    <w:lsdException w:name="Subtle Reference" w:semiHidden="0" w:uiPriority="31" w:unhideWhenUsed="0" w:qFormat="1"/>
-    <w:lsdException w:name="Intense Reference" w:semiHidden="0" w:uiPriority="32" w:unhideWhenUsed="0" w:qFormat="1"/>
-    <w:lsdException w:name="Book Title" w:semiHidden="0" w:uiPriority="33" w:unhideWhenUsed="0" w:qFormat="1"/>
-    <w:lsdException w:name="Bibliography" w:uiPriority="37"/>
-    <w:lsdException w:name="TOC Heading" w:uiPriority="39" w:qFormat="1"/>
+  <w:latentStyles w:defLockedState="0" w:defUIPriority="99" w:defSemiHidden="0" w:defUnhideWhenUsed="0" w:defQFormat="0" w:count="371">
+    <w:lsdException w:name="Normal" w:uiPriority="0" w:qFormat="1"/>
+    <w:lsdException w:name="heading 1" w:uiPriority="9" w:qFormat="1"/>
+    <w:lsdException w:name="heading 2" w:uiPriority="9" w:qFormat="1"/>
+    <w:lsdException w:name="heading 3" w:uiPriority="9" w:qFormat="1"/>
+    <w:lsdException w:name="heading 4" w:uiPriority="9" w:qFormat="1"/>
+    <w:lsdException w:name="heading 5" w:uiPriority="9" w:qFormat="1"/>
+    <w:lsdException w:name="heading 6" w:uiPriority="9" w:qFormat="1"/>
+    <w:lsdException w:name="heading 7" w:uiPriority="9" w:qFormat="1"/>
+    <w:lsdException w:name="heading 8" w:uiPriority="9" w:qFormat="1"/>
+    <w:lsdException w:name="heading 9" w:uiPriority="9" w:qFormat="1"/>
+    <w:lsdException w:name="index 1" w:semiHidden="1" w:unhideWhenUsed="1"/>
+    <w:lsdException w:name="index 2" w:semiHidden="1" w:unhideWhenUsed="1"/>
+    <w:lsdException w:name="index 3" w:semiHidden="1" w:unhideWhenUsed="1"/>
+    <w:lsdException w:name="index 4" w:semiHidden="1" w:unhideWhenUsed="1"/>
+    <w:lsdException w:name="index 5" w:semiHidden="1" w:unhideWhenUsed="1"/>
+    <w:lsdException w:name="index 6" w:semiHidden="1" w:unhideWhenUsed="1"/>
+    <w:lsdException w:name="index 7" w:semiHidden="1" w:unhideWhenUsed="1"/>
+    <w:lsdException w:name="index 8" w:semiHidden="1" w:unhideWhenUsed="1"/>
+    <w:lsdException w:name="index 9" w:semiHidden="1" w:unhideWhenUsed="1"/>
+    <w:lsdException w:name="toc 1" w:semiHidden="1" w:uiPriority="39" w:unhideWhenUsed="1"/>
+    <w:lsdException w:name="toc 2" w:semiHidden="1" w:uiPriority="39" w:unhideWhenUsed="1"/>
+    <w:lsdException w:name="toc 3" w:semiHidden="1" w:uiPriority="39" w:unhideWhenUsed="1"/>
+    <w:lsdException w:name="toc 4" w:semiHidden="1" w:uiPriority="39" w:unhideWhenUsed="1"/>
+    <w:lsdException w:name="toc 5" w:semiHidden="1" w:uiPriority="39" w:unhideWhenUsed="1"/>
+    <w:lsdException w:name="toc 6" w:semiHidden="1" w:uiPriority="39" w:unhideWhenUsed="1"/>
+    <w:lsdException w:name="toc 7" w:semiHidden="1" w:uiPriority="39" w:unhideWhenUsed="1"/>
+    <w:lsdException w:name="toc 8" w:semiHidden="1" w:uiPriority="39" w:unhideWhenUsed="1"/>
+    <w:lsdException w:name="toc 9" w:semiHidden="1" w:uiPriority="39" w:unhideWhenUsed="1"/>
+    <w:lsdException w:name="Normal Indent" w:semiHidden="1" w:unhideWhenUsed="1"/>
+    <w:lsdException w:name="footnote text" w:semiHidden="1" w:unhideWhenUsed="1"/>
+    <w:lsdException w:name="annotation text" w:semiHidden="1" w:unhideWhenUsed="1"/>
+    <w:lsdException w:name="header" w:semiHidden="1" w:unhideWhenUsed="1"/>
+    <w:lsdException w:name="footer" w:semiHidden="1" w:unhideWhenUsed="1"/>
+    <w:lsdException w:name="index heading" w:semiHidden="1" w:unhideWhenUsed="1"/>
+    <w:lsdException w:name="caption" w:semiHidden="1" w:uiPriority="35" w:unhideWhenUsed="1" w:qFormat="1"/>
+    <w:lsdException w:name="table of figures" w:semiHidden="1" w:unhideWhenUsed="1"/>
+    <w:lsdException w:name="envelope address" w:semiHidden="1" w:unhideWhenUsed="1"/>
+    <w:lsdException w:name="envelope return" w:semiHidden="1" w:unhideWhenUsed="1"/>
+    <w:lsdException w:name="footnote reference" w:semiHidden="1" w:unhideWhenUsed="1"/>
+    <w:lsdException w:name="annotation reference" w:semiHidden="1" w:unhideWhenUsed="1"/>
+    <w:lsdException w:name="line number" w:semiHidden="1" w:unhideWhenUsed="1"/>
+    <w:lsdException w:name="page number" w:semiHidden="1" w:unhideWhenUsed="1"/>
+    <w:lsdException w:name="endnote reference" w:semiHidden="1" w:unhideWhenUsed="1"/>
+    <w:lsdException w:name="endnote text" w:semiHidden="1" w:unhideWhenUsed="1"/>
+    <w:lsdException w:name="table of authorities" w:semiHidden="1" w:unhideWhenUsed="1"/>
+    <w:lsdException w:name="macro" w:semiHidden="1" w:unhideWhenUsed="1"/>
+    <w:lsdException w:name="toa heading" w:semiHidden="1" w:unhideWhenUsed="1"/>
+    <w:lsdException w:name="List" w:semiHidden="1" w:unhideWhenUsed="1"/>
+    <w:lsdException w:name="List Bullet" w:semiHidden="1" w:unhideWhenUsed="1"/>
+    <w:lsdException w:name="List Number" w:semiHidden="1" w:unhideWhenUsed="1"/>
+    <w:lsdException w:name="List 2" w:semiHidden="1" w:unhideWhenUsed="1"/>
+    <w:lsdException w:name="List 3" w:semiHidden="1" w:unhideWhenUsed="1"/>
+    <w:lsdException w:name="List 4" w:semiHidden="1" w:unhideWhenUsed="1"/>
+    <w:lsdException w:name="List 5" w:semiHidden="1" w:unhideWhenUsed="1"/>
+    <w:lsdException w:name="List Bullet 2" w:semiHidden="1" w:unhideWhenUsed="1"/>
+    <w:lsdException w:name="List Bullet 3" w:semiHidden="1" w:unhideWhenUsed="1"/>
+    <w:lsdException w:name="List Bullet 4" w:semiHidden="1" w:unhideWhenUsed="1"/>
+    <w:lsdException w:name="List Bullet 5" w:semiHidden="1" w:unhideWhenUsed="1"/>
+    <w:lsdException w:name="List Number 2" w:semiHidden="1" w:unhideWhenUsed="1"/>
+    <w:lsdException w:name="List Number 3" w:semiHidden="1" w:unhideWhenUsed="1"/>
+    <w:lsdException w:name="List Number 4" w:semiHidden="1" w:unhideWhenUsed="1"/>
+    <w:lsdException w:name="List Number 5" w:semiHidden="1" w:unhideWhenUsed="1"/>
+    <w:lsdException w:name="Title" w:uiPriority="10" w:qFormat="1"/>
+    <w:lsdException w:name="Closing" w:semiHidden="1" w:unhideWhenUsed="1"/>
+    <w:lsdException w:name="Signature" w:semiHidden="1" w:unhideWhenUsed="1"/>
+    <w:lsdException w:name="Default Paragraph Font" w:semiHidden="1" w:uiPriority="1" w:unhideWhenUsed="1"/>
+    <w:lsdException w:name="Body Text" w:semiHidden="1" w:unhideWhenUsed="1"/>
+    <w:lsdException w:name="Body Text Indent" w:semiHidden="1" w:unhideWhenUsed="1"/>
+    <w:lsdException w:name="List Continue" w:semiHidden="1" w:unhideWhenUsed="1"/>
+    <w:lsdException w:name="List Continue 2" w:semiHidden="1" w:unhideWhenUsed="1"/>
+    <w:lsdException w:name="List Continue 3" w:semiHidden="1" w:unhideWhenUsed="1"/>
+    <w:lsdException w:name="List Continue 4" w:semiHidden="1" w:unhideWhenUsed="1"/>
+    <w:lsdException w:name="List Continue 5" w:semiHidden="1" w:unhideWhenUsed="1"/>
+    <w:lsdException w:name="Message Header" w:semiHidden="1" w:unhideWhenUsed="1"/>
+    <w:lsdException w:name="Subtitle" w:uiPriority="11" w:qFormat="1"/>
+    <w:lsdException w:name="Salutation" w:semiHidden="1" w:unhideWhenUsed="1"/>
+    <w:lsdException w:name="Date" w:semiHidden="1" w:unhideWhenUsed="1"/>
+    <w:lsdException w:name="Body Text First Indent" w:semiHidden="1" w:unhideWhenUsed="1"/>
+    <w:lsdException w:name="Body Text First Indent 2" w:semiHidden="1" w:unhideWhenUsed="1"/>
+    <w:lsdException w:name="Note Heading" w:semiHidden="1" w:unhideWhenUsed="1"/>
+    <w:lsdException w:name="Body Text 2" w:semiHidden="1" w:unhideWhenUsed="1"/>
+    <w:lsdException w:name="Body Text 3" w:semiHidden="1" w:unhideWhenUsed="1"/>
+    <w:lsdException w:name="Body Text Indent 2" w:semiHidden="1" w:unhideWhenUsed="1"/>
+    <w:lsdException w:name="Body Text Indent 3" w:semiHidden="1" w:unhideWhenUsed="1"/>
+    <w:lsdException w:name="Block Text" w:semiHidden="1" w:unhideWhenUsed="1"/>
+    <w:lsdException w:name="Hyperlink" w:semiHidden="1" w:unhideWhenUsed="1"/>
+    <w:lsdException w:name="FollowedHyperlink" w:semiHidden="1" w:unhideWhenUsed="1"/>
+    <w:lsdException w:name="Strong" w:uiPriority="0" w:qFormat="1"/>
+    <w:lsdException w:name="Emphasis" w:uiPriority="20" w:qFormat="1"/>
+    <w:lsdException w:name="Document Map" w:semiHidden="1" w:unhideWhenUsed="1"/>
+    <w:lsdException w:name="Plain Text" w:semiHidden="1" w:unhideWhenUsed="1"/>
+    <w:lsdException w:name="E-mail Signature" w:semiHidden="1" w:unhideWhenUsed="1"/>
+    <w:lsdException w:name="HTML Top of Form" w:semiHidden="1" w:unhideWhenUsed="1"/>
+    <w:lsdException w:name="HTML Bottom of Form" w:semiHidden="1" w:unhideWhenUsed="1"/>
+    <w:lsdException w:name="Normal (Web)" w:semiHidden="1" w:uiPriority="0" w:unhideWhenUsed="1"/>
+    <w:lsdException w:name="HTML Acronym" w:semiHidden="1" w:unhideWhenUsed="1"/>
+    <w:lsdException w:name="HTML Address" w:semiHidden="1" w:unhideWhenUsed="1"/>
+    <w:lsdException w:name="HTML Cite" w:semiHidden="1" w:unhideWhenUsed="1"/>
+    <w:lsdException w:name="HTML Code" w:semiHidden="1" w:unhideWhenUsed="1"/>
+    <w:lsdException w:name="HTML Definition" w:semiHidden="1" w:unhideWhenUsed="1"/>
+    <w:lsdException w:name="HTML Keyboard" w:semiHidden="1" w:unhideWhenUsed="1"/>
+    <w:lsdException w:name="HTML Preformatted" w:semiHidden="1" w:unhideWhenUsed="1"/>
+    <w:lsdException w:name="HTML Sample" w:semiHidden="1" w:unhideWhenUsed="1"/>
+    <w:lsdException w:name="HTML Typewriter" w:semiHidden="1" w:unhideWhenUsed="1"/>
+    <w:lsdException w:name="HTML Variable" w:semiHidden="1" w:unhideWhenUsed="1"/>
+    <w:lsdException w:name="Normal Table" w:semiHidden="1" w:unhideWhenUsed="1"/>
+    <w:lsdException w:name="annotation subject" w:semiHidden="1" w:unhideWhenUsed="1"/>
+    <w:lsdException w:name="No List" w:semiHidden="1" w:unhideWhenUsed="1"/>
+    <w:lsdException w:name="Outline List 1" w:semiHidden="1" w:unhideWhenUsed="1"/>
+    <w:lsdException w:name="Outline List 2" w:semiHidden="1" w:unhideWhenUsed="1"/>
+    <w:lsdException w:name="Outline List 3" w:semiHidden="1" w:unhideWhenUsed="1"/>
+    <w:lsdException w:name="Table Simple 1" w:semiHidden="1" w:unhideWhenUsed="1"/>
+    <w:lsdException w:name="Table Simple 2" w:semiHidden="1" w:unhideWhenUsed="1"/>
+    <w:lsdException w:name="Table Simple 3" w:semiHidden="1" w:unhideWhenUsed="1"/>
+    <w:lsdException w:name="Table Classic 1" w:semiHidden="1" w:unhideWhenUsed="1"/>
+    <w:lsdException w:name="Table Classic 2" w:semiHidden="1" w:unhideWhenUsed="1"/>
+    <w:lsdException w:name="Table Classic 3" w:semiHidden="1" w:unhideWhenUsed="1"/>
+    <w:lsdException w:name="Table Classic 4" w:semiHidden="1" w:unhideWhenUsed="1"/>
+    <w:lsdException w:name="Table Colorful 1" w:semiHidden="1" w:unhideWhenUsed="1"/>
+    <w:lsdException w:name="Table Colorful 2" w:semiHidden="1" w:unhideWhenUsed="1"/>
+    <w:lsdException w:name="Table Colorful 3" w:semiHidden="1" w:unhideWhenUsed="1"/>
+    <w:lsdException w:name="Table Columns 1" w:semiHidden="1" w:unhideWhenUsed="1"/>
+    <w:lsdException w:name="Table Columns 2" w:semiHidden="1" w:unhideWhenUsed="1"/>
+    <w:lsdException w:name="Table Columns 3" w:semiHidden="1" w:unhideWhenUsed="1"/>
+    <w:lsdException w:name="Table Columns 4" w:semiHidden="1" w:unhideWhenUsed="1"/>
+    <w:lsdException w:name="Table Columns 5" w:semiHidden="1" w:unhideWhenUsed="1"/>
+    <w:lsdException w:name="Table Grid 1" w:semiHidden="1" w:unhideWhenUsed="1"/>
+    <w:lsdException w:name="Table Grid 2" w:semiHidden="1" w:unhideWhenUsed="1"/>
+    <w:lsdException w:name="Table Grid 3" w:semiHidden="1" w:unhideWhenUsed="1"/>
+    <w:lsdException w:name="Table Grid 4" w:semiHidden="1" w:unhideWhenUsed="1"/>
+    <w:lsdException w:name="Table Grid 5" w:semiHidden="1" w:unhideWhenUsed="1"/>
+    <w:lsdException w:name="Table Grid 6" w:semiHidden="1" w:unhideWhenUsed="1"/>
+    <w:lsdException w:name="Table Grid 7" w:semiHidden="1" w:unhideWhenUsed="1"/>
+    <w:lsdException w:name="Table Grid 8" w:semiHidden="1" w:unhideWhenUsed="1"/>
+    <w:lsdException w:name="Table List 1" w:semiHidden="1" w:unhideWhenUsed="1"/>
+    <w:lsdException w:name="Table List 2" w:semiHidden="1" w:unhideWhenUsed="1"/>
+    <w:lsdException w:name="Table List 3" w:semiHidden="1" w:unhideWhenUsed="1"/>
+    <w:lsdException w:name="Table List 4" w:semiHidden="1" w:unhideWhenUsed="1"/>
+    <w:lsdException w:name="Table List 5" w:semiHidden="1" w:unhideWhenUsed="1"/>
+    <w:lsdException w:name="Table List 6" w:semiHidden="1" w:unhideWhenUsed="1"/>
+    <w:lsdException w:name="Table List 7" w:semiHidden="1" w:unhideWhenUsed="1"/>
+    <w:lsdException w:name="Table List 8" w:semiHidden="1" w:unhideWhenUsed="1"/>
+    <w:lsdException w:name="Table 3D effects 1" w:semiHidden="1" w:unhideWhenUsed="1"/>
+    <w:lsdException w:name="Table 3D effects 2" w:semiHidden="1" w:unhideWhenUsed="1"/>
+    <w:lsdException w:name="Table 3D effects 3" w:semiHidden="1" w:unhideWhenUsed="1"/>
+    <w:lsdException w:name="Table Contemporary" w:semiHidden="1" w:unhideWhenUsed="1"/>
+    <w:lsdException w:name="Table Elegant" w:semiHidden="1" w:unhideWhenUsed="1"/>
+    <w:lsdException w:name="Table Professional" w:semiHidden="1" w:unhideWhenUsed="1"/>
+    <w:lsdException w:name="Table Subtle 1" w:semiHidden="1" w:unhideWhenUsed="1"/>
+    <w:lsdException w:name="Table Subtle 2" w:semiHidden="1" w:unhideWhenUsed="1"/>
+    <w:lsdException w:name="Table Web 1" w:semiHidden="1" w:unhideWhenUsed="1"/>
+    <w:lsdException w:name="Table Web 2" w:semiHidden="1" w:unhideWhenUsed="1"/>
+    <w:lsdException w:name="Table Web 3" w:semiHidden="1" w:unhideWhenUsed="1"/>
+    <w:lsdException w:name="Balloon Text" w:semiHidden="1" w:unhideWhenUsed="1"/>
+    <w:lsdException w:name="Table Grid" w:uiPriority="39"/>
+    <w:lsdException w:name="Table Theme" w:semiHidden="1" w:unhideWhenUsed="1"/>
+    <w:lsdException w:name="Placeholder Text" w:semiHidden="1"/>
+    <w:lsdException w:name="No Spacing" w:uiPriority="1" w:qFormat="1"/>
+    <w:lsdException w:name="Light Shading" w:uiPriority="60"/>
+    <w:lsdException w:name="Light List" w:uiPriority="61"/>
+    <w:lsdException w:name="Light Grid" w:uiPriority="62"/>
+    <w:lsdException w:name="Medium Shading 1" w:uiPriority="63"/>
+    <w:lsdException w:name="Medium Shading 2" w:uiPriority="64"/>
+    <w:lsdException w:name="Medium List 1" w:uiPriority="65"/>
+    <w:lsdException w:name="Medium List 2" w:uiPriority="66"/>
+    <w:lsdException w:name="Medium Grid 1" w:uiPriority="67"/>
+    <w:lsdException w:name="Medium Grid 2" w:uiPriority="68"/>
+    <w:lsdException w:name="Medium Grid 3" w:uiPriority="69"/>
+    <w:lsdException w:name="Dark List" w:uiPriority="70"/>
+    <w:lsdException w:name="Colorful Shading" w:uiPriority="71"/>
+    <w:lsdException w:name="Colorful List" w:uiPriority="72"/>
+    <w:lsdException w:name="Colorful Grid" w:uiPriority="73"/>
+    <w:lsdException w:name="Light Shading Accent 1" w:uiPriority="60"/>
+    <w:lsdException w:name="Light List Accent 1" w:uiPriority="61"/>
+    <w:lsdException w:name="Light Grid Accent 1" w:uiPriority="62"/>
+    <w:lsdException w:name="Medium Shading 1 Accent 1" w:uiPriority="63"/>
+    <w:lsdException w:name="Medium Shading 2 Accent 1" w:uiPriority="64"/>
+    <w:lsdException w:name="Medium List 1 Accent 1" w:uiPriority="65"/>
+    <w:lsdException w:name="Revision" w:semiHidden="1"/>
+    <w:lsdException w:name="List Paragraph" w:uiPriority="34" w:qFormat="1"/>
+    <w:lsdException w:name="Quote" w:uiPriority="29" w:qFormat="1"/>
+    <w:lsdException w:name="Intense Quote" w:uiPriority="30" w:qFormat="1"/>
+    <w:lsdException w:name="Medium List 2 Accent 1" w:uiPriority="66"/>
+    <w:lsdException w:name="Medium Grid 1 Accent 1" w:uiPriority="67"/>
+    <w:lsdException w:name="Medium Grid 2 Accent 1" w:uiPriority="68"/>
+    <w:lsdException w:name="Medium Grid 3 Accent 1" w:uiPriority="69"/>
+    <w:lsdException w:name="Dark List Accent 1" w:uiPriority="70"/>
+    <w:lsdException w:name="Colorful Shading Accent 1" w:uiPriority="71"/>
+    <w:lsdException w:name="Colorful List Accent 1" w:uiPriority="72"/>
+    <w:lsdException w:name="Colorful Grid Accent 1" w:uiPriority="73"/>
+    <w:lsdException w:name="Light Shading Accent 2" w:uiPriority="60"/>
+    <w:lsdException w:name="Light List Accent 2" w:uiPriority="61"/>
+    <w:lsdException w:name="Light Grid Accent 2" w:uiPriority="62"/>
+    <w:lsdException w:name="Medium Shading 1 Accent 2" w:uiPriority="63"/>
+    <w:lsdException w:name="Medium Shading 2 Accent 2" w:uiPriority="64"/>
+    <w:lsdException w:name="Medium List 1 Accent 2" w:uiPriority="65"/>
+    <w:lsdException w:name="Medium List 2 Accent 2" w:uiPriority="66"/>
+    <w:lsdException w:name="Medium Grid 1 Accent 2" w:uiPriority="67"/>
+    <w:lsdException w:name="Medium Grid 2 Accent 2" w:uiPriority="68"/>
+    <w:lsdException w:name="Medium Grid 3 Accent 2" w:uiPriority="69"/>
+    <w:lsdException w:name="Dark List Accent 2" w:uiPriority="70"/>
+    <w:lsdException w:name="Colorful Shading Accent 2" w:uiPriority="71"/>
+    <w:lsdException w:name="Colorful List Accent 2" w:uiPriority="72"/>
+    <w:lsdException w:name="Colorful Grid Accent 2" w:uiPriority="73"/>
+    <w:lsdException w:name="Light Shading Accent 3" w:uiPriority="60"/>
+    <w:lsdException w:name="Light List Accent 3" w:uiPriority="61"/>
+    <w:lsdException w:name="Light Grid Accent 3" w:uiPriority="62"/>
+    <w:lsdException w:name="Medium Shading 1 Accent 3" w:uiPriority="63"/>
+    <w:lsdException w:name="Medium Shading 2 Accent 3" w:uiPriority="64"/>
+    <w:lsdException w:name="Medium List 1 Accent 3" w:uiPriority="65"/>
+    <w:lsdException w:name="Medium List 2 Accent 3" w:uiPriority="66"/>
+    <w:lsdException w:name="Medium Grid 1 Accent 3" w:uiPriority="67"/>
+    <w:lsdException w:name="Medium Grid 2 Accent 3" w:uiPriority="68"/>
+    <w:lsdException w:name="Medium Grid 3 Accent 3" w:uiPriority="69"/>
+    <w:lsdException w:name="Dark List Accent 3" w:uiPriority="70"/>
+    <w:lsdException w:name="Colorful Shading Accent 3" w:uiPriority="71"/>
+    <w:lsdException w:name="Colorful List Accent 3" w:uiPriority="72"/>
+    <w:lsdException w:name="Colorful Grid Accent 3" w:uiPriority="73"/>
+    <w:lsdException w:name="Light Shading Accent 4" w:uiPriority="60"/>
+    <w:lsdException w:name="Light List Accent 4" w:uiPriority="61"/>
+    <w:lsdException w:name="Light Grid Accent 4" w:uiPriority="62"/>
+    <w:lsdException w:name="Medium Shading 1 Accent 4" w:uiPriority="63"/>
+    <w:lsdException w:name="Medium Shading 2 Accent 4" w:uiPriority="64"/>
+    <w:lsdException w:name="Medium List 1 Accent 4" w:uiPriority="65"/>
+    <w:lsdException w:name="Medium List 2 Accent 4" w:uiPriority="66"/>
+    <w:lsdException w:name="Medium Grid 1 Accent 4" w:uiPriority="67"/>
+    <w:lsdException w:name="Medium Grid 2 Accent 4" w:uiPriority="68"/>
+    <w:lsdException w:name="Medium Grid 3 Accent 4" w:uiPriority="69"/>
+    <w:lsdException w:name="Dark List Accent 4" w:uiPriority="70"/>
+    <w:lsdException w:name="Colorful Shading Accent 4" w:uiPriority="71"/>
+    <w:lsdException w:name="Colorful List Accent 4" w:uiPriority="72"/>
+    <w:lsdException w:name="Colorful Grid Accent 4" w:uiPriority="73"/>
+    <w:lsdException w:name="Light Shading Accent 5" w:uiPriority="60"/>
+    <w:lsdException w:name="Light List Accent 5" w:uiPriority="61"/>
+    <w:lsdException w:name="Light Grid Accent 5" w:uiPriority="62"/>
+    <w:lsdException w:name="Medium Shading 1 Accent 5" w:uiPriority="63"/>
+    <w:lsdException w:name="Medium Shading 2 Accent 5" w:uiPriority="64"/>
+    <w:lsdException w:name="Medium List 1 Accent 5" w:uiPriority="65"/>
+    <w:lsdException w:name="Medium List 2 Accent 5" w:uiPriority="66"/>
+    <w:lsdException w:name="Medium Grid 1 Accent 5" w:uiPriority="67"/>
+    <w:lsdException w:name="Medium Grid 2 Accent 5" w:uiPriority="68"/>
+    <w:lsdException w:name="Medium Grid 3 Accent 5" w:uiPriority="69"/>
+    <w:lsdException w:name="Dark List Accent 5" w:uiPriority="70"/>
+    <w:lsdException w:name="Colorful Shading Accent 5" w:uiPriority="71"/>
+    <w:lsdException w:name="Colorful List Accent 5" w:uiPriority="72"/>
+    <w:lsdException w:name="Colorful Grid Accent 5" w:uiPriority="73"/>
+    <w:lsdException w:name="Light Shading Accent 6" w:uiPriority="60"/>
+    <w:lsdException w:name="Light List Accent 6" w:uiPriority="61"/>
+    <w:lsdException w:name="Light Grid Accent 6" w:uiPriority="62"/>
+    <w:lsdException w:name="Medium Shading 1 Accent 6" w:uiPriority="63"/>
+    <w:lsdException w:name="Medium Shading 2 Accent 6" w:uiPriority="64"/>
+    <w:lsdException w:name="Medium List 1 Accent 6" w:uiPriority="65"/>
+    <w:lsdException w:name="Medium List 2 Accent 6" w:uiPriority="66"/>
+    <w:lsdException w:name="Medium Grid 1 Accent 6" w:uiPriority="67"/>
+    <w:lsdException w:name="Medium Grid 2 Accent 6" w:uiPriority="68"/>
+    <w:lsdException w:name="Medium Grid 3 Accent 6" w:uiPriority="69"/>
+    <w:lsdException w:name="Dark List Accent 6" w:uiPriority="70"/>
+    <w:lsdException w:name="Colorful Shading Accent 6" w:uiPriority="71"/>
+    <w:lsdException w:name="Colorful List Accent 6" w:uiPriority="72"/>
+    <w:lsdException w:name="Colorful Grid Accent 6" w:uiPriority="73"/>
+    <w:lsdException w:name="Subtle Emphasis" w:uiPriority="19" w:qFormat="1"/>
+    <w:lsdException w:name="Intense Emphasis" w:uiPriority="21" w:qFormat="1"/>
+    <w:lsdException w:name="Subtle Reference" w:uiPriority="31" w:qFormat="1"/>
+    <w:lsdException w:name="Intense Reference" w:uiPriority="32" w:qFormat="1"/>
+    <w:lsdException w:name="Book Title" w:uiPriority="33" w:qFormat="1"/>
+    <w:lsdException w:name="Bibliography" w:semiHidden="1" w:uiPriority="37" w:unhideWhenUsed="1"/>
+    <w:lsdException w:name="TOC Heading" w:semiHidden="1" w:uiPriority="39" w:unhideWhenUsed="1" w:qFormat="1"/>
+    <w:lsdException w:name="Plain Table 1" w:uiPriority="41"/>
+    <w:lsdException w:name="Plain Table 2" w:uiPriority="42"/>
+    <w:lsdException w:name="Plain Table 3" w:uiPriority="43"/>
+    <w:lsdException w:name="Plain Table 4" w:uiPriority="44"/>
+    <w:lsdException w:name="Plain Table 5" w:uiPriority="45"/>
+    <w:lsdException w:name="Grid Table Light" w:uiPriority="40"/>
+    <w:lsdException w:name="Grid Table 1 Light" w:uiPriority="46"/>
+    <w:lsdException w:name="Grid Table 2" w:uiPriority="47"/>
+    <w:lsdException w:name="Grid Table 3" w:uiPriority="48"/>
+    <w:lsdException w:name="Grid Table 4" w:uiPriority="49"/>
+    <w:lsdException w:name="Grid Table 5 Dark" w:uiPriority="50"/>
+    <w:lsdException w:name="Grid Table 6 Colorful" w:uiPriority="51"/>
+    <w:lsdException w:name="Grid Table 7 Colorful" w:uiPriority="52"/>
+    <w:lsdException w:name="Grid Table 1 Light Accent 1" w:uiPriority="46"/>
+    <w:lsdException w:name="Grid Table 2 Accent 1" w:uiPriority="47"/>
+    <w:lsdException w:name="Grid Table 3 Accent 1" w:uiPriority="48"/>
+    <w:lsdException w:name="Grid Table 4 Accent 1" w:uiPriority="49"/>
+    <w:lsdException w:name="Grid Table 5 Dark Accent 1" w:uiPriority="50"/>
+    <w:lsdException w:name="Grid Table 6 Colorful Accent 1" w:uiPriority="51"/>
+    <w:lsdException w:name="Grid Table 7 Colorful Accent 1" w:uiPriority="52"/>
+    <w:lsdException w:name="Grid Table 1 Light Accent 2" w:uiPriority="46"/>
+    <w:lsdException w:name="Grid Table 2 Accent 2" w:uiPriority="47"/>
+    <w:lsdException w:name="Grid Table 3 Accent 2" w:uiPriority="48"/>
+    <w:lsdException w:name="Grid Table 4 Accent 2" w:uiPriority="49"/>
+    <w:lsdException w:name="Grid Table 5 Dark Accent 2" w:uiPriority="50"/>
+    <w:lsdException w:name="Grid Table 6 Colorful Accent 2" w:uiPriority="51"/>
+    <w:lsdException w:name="Grid Table 7 Colorful Accent 2" w:uiPriority="52"/>
+    <w:lsdException w:name="Grid Table 1 Light Accent 3" w:uiPriority="46"/>
+    <w:lsdException w:name="Grid Table 2 Accent 3" w:uiPriority="47"/>
+    <w:lsdException w:name="Grid Table 3 Accent 3" w:uiPriority="48"/>
+    <w:lsdException w:name="Grid Table 4 Accent 3" w:uiPriority="49"/>
+    <w:lsdException w:name="Grid Table 5 Dark Accent 3" w:uiPriority="50"/>
+    <w:lsdException w:name="Grid Table 6 Colorful Accent 3" w:uiPriority="51"/>
+    <w:lsdException w:name="Grid Table 7 Colorful Accent 3" w:uiPriority="52"/>
+    <w:lsdException w:name="Grid Table 1 Light Accent 4" w:uiPriority="46"/>
+    <w:lsdException w:name="Grid Table 2 Accent 4" w:uiPriority="47"/>
+    <w:lsdException w:name="Grid Table 3 Accent 4" w:uiPriority="48"/>
+    <w:lsdException w:name="Grid Table 4 Accent 4" w:uiPriority="49"/>
+    <w:lsdException w:name="Grid Table 5 Dark Accent 4" w:uiPriority="50"/>
+    <w:lsdException w:name="Grid Table 6 Colorful Accent 4" w:uiPriority="51"/>
+    <w:lsdException w:name="Grid Table 7 Colorful Accent 4" w:uiPriority="52"/>
+    <w:lsdException w:name="Grid Table 1 Light Accent 5" w:uiPriority="46"/>
+    <w:lsdException w:name="Grid Table 2 Accent 5" w:uiPriority="47"/>
+    <w:lsdException w:name="Grid Table 3 Accent 5" w:uiPriority="48"/>
+    <w:lsdException w:name="Grid Table 4 Accent 5" w:uiPriority="49"/>
+    <w:lsdException w:name="Grid Table 5 Dark Accent 5" w:uiPriority="50"/>
+    <w:lsdException w:name="Grid Table 6 Colorful Accent 5" w:uiPriority="51"/>
+    <w:lsdException w:name="Grid Table 7 Colorful Accent 5" w:uiPriority="52"/>
+    <w:lsdException w:name="Grid Table 1 Light Accent 6" w:uiPriority="46"/>
+    <w:lsdException w:name="Grid Table 2 Accent 6" w:uiPriority="47"/>
+    <w:lsdException w:name="Grid Table 3 Accent 6" w:uiPriority="48"/>
+    <w:lsdException w:name="Grid Table 4 Accent 6" w:uiPriority="49"/>
+    <w:lsdException w:name="Grid Table 5 Dark Accent 6" w:uiPriority="50"/>
+    <w:lsdException w:name="Grid Table 6 Colorful Accent 6" w:uiPriority="51"/>
+    <w:lsdException w:name="Grid Table 7 Colorful Accent 6" w:uiPriority="52"/>
+    <w:lsdException w:name="List Table 1 Light" w:uiPriority="46"/>
+    <w:lsdException w:name="List Table 2" w:uiPriority="47"/>
+    <w:lsdException w:name="List Table 3" w:uiPriority="48"/>
+    <w:lsdException w:name="List Table 4" w:uiPriority="49"/>
+    <w:lsdException w:name="List Table 5 Dark" w:uiPriority="50"/>
+    <w:lsdException w:name="List Table 6 Colorful" w:uiPriority="51"/>
+    <w:lsdException w:name="List Table 7 Colorful" w:uiPriority="52"/>
+    <w:lsdException w:name="List Table 1 Light Accent 1" w:uiPriority="46"/>
+    <w:lsdException w:name="List Table 2 Accent 1" w:uiPriority="47"/>
+    <w:lsdException w:name="List Table 3 Accent 1" w:uiPriority="48"/>
+    <w:lsdException w:name="List Table 4 Accent 1" w:uiPriority="49"/>
+    <w:lsdException w:name="List Table 5 Dark Accent 1" w:uiPriority="50"/>
+    <w:lsdException w:name="List Table 6 Colorful Accent 1" w:uiPriority="51"/>
+    <w:lsdException w:name="List Table 7 Colorful Accent 1" w:uiPriority="52"/>
+    <w:lsdException w:name="List Table 1 Light Accent 2" w:uiPriority="46"/>
+    <w:lsdException w:name="List Table 2 Accent 2" w:uiPriority="47"/>
+    <w:lsdException w:name="List Table 3 Accent 2" w:uiPriority="48"/>
+    <w:lsdException w:name="List Table 4 Accent 2" w:uiPriority="49"/>
+    <w:lsdException w:name="List Table 5 Dark Accent 2" w:uiPriority="50"/>
+    <w:lsdException w:name="List Table 6 Colorful Accent 2" w:uiPriority="51"/>
+    <w:lsdException w:name="List Table 7 Colorful Accent 2" w:uiPriority="52"/>
+    <w:lsdException w:name="List Table 1 Light Accent 3" w:uiPriority="46"/>
+    <w:lsdException w:name="List Table 2 Accent 3" w:uiPriority="47"/>
+    <w:lsdException w:name="List Table 3 Accent 3" w:uiPriority="48"/>
+    <w:lsdException w:name="List Table 4 Accent 3" w:uiPriority="49"/>
+    <w:lsdException w:name="List Table 5 Dark Accent 3" w:uiPriority="50"/>
+    <w:lsdException w:name="List Table 6 Colorful Accent 3" w:uiPriority="51"/>
+    <w:lsdException w:name="List Table 7 Colorful Accent 3" w:uiPriority="52"/>
+    <w:lsdException w:name="List Table 1 Light Accent 4" w:uiPriority="46"/>
+    <w:lsdException w:name="List Table 2 Accent 4" w:uiPriority="47"/>
+    <w:lsdException w:name="List Table 3 Accent 4" w:uiPriority="48"/>
+    <w:lsdException w:name="List Table 4 Accent 4" w:uiPriority="49"/>
+    <w:lsdException w:name="List Table 5 Dark Accent 4" w:uiPriority="50"/>
+    <w:lsdException w:name="List Table 6 Colorful Accent 4" w:uiPriority="51"/>
+    <w:lsdException w:name="List Table 7 Colorful Accent 4" w:uiPriority="52"/>
+    <w:lsdException w:name="List Table 1 Light Accent 5" w:uiPriority="46"/>
+    <w:lsdException w:name="List Table 2 Accent 5" w:uiPriority="47"/>
+    <w:lsdException w:name="List Table 3 Accent 5" w:uiPriority="48"/>
+    <w:lsdException w:name="List Table 4 Accent 5" w:uiPriority="49"/>
+    <w:lsdException w:name="List Table 5 Dark Accent 5" w:uiPriority="50"/>
+    <w:lsdException w:name="List Table 6 Colorful Accent 5" w:uiPriority="51"/>
+    <w:lsdException w:name="List Table 7 Colorful Accent 5" w:uiPriority="52"/>
+    <w:lsdException w:name="List Table 1 Light Accent 6" w:uiPriority="46"/>
+    <w:lsdException w:name="List Table 2 Accent 6" w:uiPriority="47"/>
+    <w:lsdException w:name="List Table 3 Accent 6" w:uiPriority="48"/>
+    <w:lsdException w:name="List Table 4 Accent 6" w:uiPriority="49"/>
+    <w:lsdException w:name="List Table 5 Dark Accent 6" w:uiPriority="50"/>
+    <w:lsdException w:name="List Table 6 Colorful Accent 6" w:uiPriority="51"/>
+    <w:lsdException w:name="List Table 7 Colorful Accent 6" w:uiPriority="52"/>
   </w:latentStyles>
   <w:style w:type="paragraph" w:default="1" w:styleId="Normal">
     <w:name w:val="Normal"/>
@@ -6900,7 +6138,7 @@
   <a:extraClrSchemeLst/>
   <a:extLst>
     <a:ext uri="{05A4C25C-085E-4340-85A3-A5531E510DB2}">
-      <thm15:themeFamily xmlns:thm15="http://schemas.microsoft.com/office/thememl/2012/main" xmlns="" name="Office Theme" id="{62F939B6-93AF-4DB8-9C6B-D6C7DFDC589F}" vid="{4A3C46E8-61CC-4603-A589-7422A47A8E4A}"/>
+      <thm15:themeFamily xmlns:thm15="http://schemas.microsoft.com/office/thememl/2012/main" name="Office Theme" id="{62F939B6-93AF-4DB8-9C6B-D6C7DFDC589F}" vid="{4A3C46E8-61CC-4603-A589-7422A47A8E4A}"/>
     </a:ext>
   </a:extLst>
 </a:theme>

</xml_diff>